<commit_message>
finalização de plano RH removi parte que falava de treinamento, logo não precisou de mudança.
Tirei também o que falava de bonificação em dinheiro e coloquei que seria a cadeira para não ter que alterar o custo
</commit_message>
<xml_diff>
--- a/planoRecursosHumanos.docx
+++ b/planoRecursosHumanos.docx
@@ -18,7 +18,7 @@
       <w:tblPr>
         <w:tblW w:w="8675" w:type="dxa"/>
         <w:jc w:val="left"/>
-        <w:tblInd w:w="0" w:type="dxa"/>
+        <w:tblInd w:w="-5" w:type="dxa"/>
         <w:tblBorders>
           <w:top w:val="single" w:sz="4" w:space="0" w:color="999999"/>
           <w:left w:val="single" w:sz="4" w:space="0" w:color="999999"/>
@@ -29,7 +29,7 @@
         </w:tblBorders>
         <w:tblCellMar>
           <w:top w:w="0" w:type="dxa"/>
-          <w:left w:w="28" w:type="dxa"/>
+          <w:left w:w="23" w:type="dxa"/>
           <w:bottom w:w="0" w:type="dxa"/>
           <w:right w:w="0" w:type="dxa"/>
         </w:tblCellMar>
@@ -59,7 +59,7 @@
             </w:tcBorders>
             <w:shd w:color="auto" w:fill="DBE5F1" w:themeFill="accent1" w:themeFillTint="33" w:val="clear"/>
             <w:tcMar>
-              <w:left w:w="28" w:type="dxa"/>
+              <w:left w:w="23" w:type="dxa"/>
             </w:tcMar>
             <w:vAlign w:val="center"/>
           </w:tcPr>
@@ -98,7 +98,7 @@
             </w:tcBorders>
             <w:shd w:color="auto" w:fill="DBE5F1" w:themeFill="accent1" w:themeFillTint="33" w:val="clear"/>
             <w:tcMar>
-              <w:left w:w="28" w:type="dxa"/>
+              <w:left w:w="23" w:type="dxa"/>
             </w:tcMar>
             <w:vAlign w:val="center"/>
           </w:tcPr>
@@ -132,7 +132,7 @@
             </w:tcBorders>
             <w:shd w:color="auto" w:fill="DBE5F1" w:themeFill="accent1" w:themeFillTint="33" w:val="clear"/>
             <w:tcMar>
-              <w:left w:w="28" w:type="dxa"/>
+              <w:left w:w="23" w:type="dxa"/>
             </w:tcMar>
             <w:vAlign w:val="center"/>
           </w:tcPr>
@@ -166,7 +166,7 @@
             </w:tcBorders>
             <w:shd w:color="auto" w:fill="DBE5F1" w:themeFill="accent1" w:themeFillTint="33" w:val="clear"/>
             <w:tcMar>
-              <w:left w:w="28" w:type="dxa"/>
+              <w:left w:w="23" w:type="dxa"/>
             </w:tcMar>
             <w:vAlign w:val="center"/>
           </w:tcPr>
@@ -200,7 +200,7 @@
             </w:tcBorders>
             <w:shd w:color="auto" w:fill="DBE5F1" w:themeFill="accent1" w:themeFillTint="33" w:val="clear"/>
             <w:tcMar>
-              <w:left w:w="28" w:type="dxa"/>
+              <w:left w:w="23" w:type="dxa"/>
             </w:tcMar>
             <w:vAlign w:val="center"/>
           </w:tcPr>
@@ -239,7 +239,7 @@
             </w:tcBorders>
             <w:shd w:fill="auto" w:val="clear"/>
             <w:tcMar>
-              <w:left w:w="28" w:type="dxa"/>
+              <w:left w:w="23" w:type="dxa"/>
             </w:tcMar>
           </w:tcPr>
           <w:p>
@@ -266,7 +266,7 @@
             </w:tcBorders>
             <w:shd w:fill="auto" w:val="clear"/>
             <w:tcMar>
-              <w:left w:w="28" w:type="dxa"/>
+              <w:left w:w="23" w:type="dxa"/>
             </w:tcMar>
             <w:vAlign w:val="center"/>
           </w:tcPr>
@@ -277,6 +277,7 @@
             </w:pPr>
             <w:r>
               <w:rPr/>
+              <w:t>05/03/15</w:t>
             </w:r>
           </w:p>
         </w:tc>
@@ -293,7 +294,7 @@
             </w:tcBorders>
             <w:shd w:fill="auto" w:val="clear"/>
             <w:tcMar>
-              <w:left w:w="28" w:type="dxa"/>
+              <w:left w:w="23" w:type="dxa"/>
             </w:tcMar>
             <w:vAlign w:val="center"/>
           </w:tcPr>
@@ -304,6 +305,7 @@
             </w:pPr>
             <w:r>
               <w:rPr/>
+              <w:t>Tarcísio D. Silva</w:t>
             </w:r>
           </w:p>
         </w:tc>
@@ -320,7 +322,7 @@
             </w:tcBorders>
             <w:shd w:fill="auto" w:val="clear"/>
             <w:tcMar>
-              <w:left w:w="28" w:type="dxa"/>
+              <w:left w:w="23" w:type="dxa"/>
             </w:tcMar>
             <w:vAlign w:val="center"/>
           </w:tcPr>
@@ -331,6 +333,7 @@
             </w:pPr>
             <w:r>
               <w:rPr/>
+              <w:t>Criação de documento</w:t>
             </w:r>
           </w:p>
         </w:tc>
@@ -352,7 +355,7 @@
             </w:tcBorders>
             <w:shd w:fill="auto" w:val="clear"/>
             <w:tcMar>
-              <w:left w:w="28" w:type="dxa"/>
+              <w:left w:w="23" w:type="dxa"/>
             </w:tcMar>
           </w:tcPr>
           <w:p>
@@ -379,7 +382,7 @@
             </w:tcBorders>
             <w:shd w:fill="auto" w:val="clear"/>
             <w:tcMar>
-              <w:left w:w="28" w:type="dxa"/>
+              <w:left w:w="23" w:type="dxa"/>
             </w:tcMar>
             <w:vAlign w:val="center"/>
           </w:tcPr>
@@ -406,7 +409,7 @@
             </w:tcBorders>
             <w:shd w:fill="auto" w:val="clear"/>
             <w:tcMar>
-              <w:left w:w="28" w:type="dxa"/>
+              <w:left w:w="23" w:type="dxa"/>
             </w:tcMar>
             <w:vAlign w:val="center"/>
           </w:tcPr>
@@ -433,7 +436,7 @@
             </w:tcBorders>
             <w:shd w:fill="auto" w:val="clear"/>
             <w:tcMar>
-              <w:left w:w="28" w:type="dxa"/>
+              <w:left w:w="23" w:type="dxa"/>
             </w:tcMar>
             <w:vAlign w:val="center"/>
           </w:tcPr>
@@ -507,13 +510,6 @@
         <w:fldChar w:fldCharType="separate"/>
       </w:r>
       <w:hyperlink w:anchor="_Toc328400145">
-        <w:r>
-          <w:rPr>
-            <w:webHidden/>
-            <w:rStyle w:val="Vnculodendice"/>
-          </w:rPr>
-          <w:t>Índice</w:t>
-        </w:r>
         <w:r>
           <w:rPr>
             <w:webHidden/>
@@ -534,9 +530,11 @@
         </w:r>
         <w:r>
           <w:rPr>
+            <w:webHidden/>
             <w:rStyle w:val="Vnculodendice"/>
             <w:vanish w:val="false"/>
           </w:rPr>
+          <w:t>Índice</w:t>
           <w:tab/>
           <w:t>1</w:t>
         </w:r>
@@ -567,13 +565,6 @@
         </w:rPr>
       </w:pPr>
       <w:hyperlink w:anchor="_Toc328400146">
-        <w:r>
-          <w:rPr>
-            <w:webHidden/>
-            <w:rStyle w:val="Vnculodendice"/>
-          </w:rPr>
-          <w:t>Objetivo do Plano de Recursos Humanos</w:t>
-        </w:r>
         <w:r>
           <w:rPr>
             <w:webHidden/>
@@ -594,9 +585,11 @@
         </w:r>
         <w:r>
           <w:rPr>
+            <w:webHidden/>
             <w:rStyle w:val="Vnculodendice"/>
             <w:vanish w:val="false"/>
           </w:rPr>
+          <w:t>Objetivo do Plano de Recursos Humanos</w:t>
           <w:tab/>
           <w:t>2</w:t>
         </w:r>
@@ -627,13 +620,6 @@
         </w:rPr>
       </w:pPr>
       <w:hyperlink w:anchor="_Toc328400147">
-        <w:r>
-          <w:rPr>
-            <w:webHidden/>
-            <w:rStyle w:val="Vnculodendice"/>
-          </w:rPr>
-          <w:t>Método de gerenciamento dos Recursos Humanos</w:t>
-        </w:r>
         <w:r>
           <w:rPr>
             <w:webHidden/>
@@ -654,9 +640,11 @@
         </w:r>
         <w:r>
           <w:rPr>
+            <w:webHidden/>
             <w:rStyle w:val="Vnculodendice"/>
             <w:vanish w:val="false"/>
           </w:rPr>
+          <w:t>Método de gerenciamento dos Recursos Humanos</w:t>
           <w:tab/>
           <w:t>2</w:t>
         </w:r>
@@ -684,13 +672,6 @@
         </w:rPr>
       </w:pPr>
       <w:hyperlink w:anchor="_Toc328400148">
-        <w:r>
-          <w:rPr>
-            <w:webHidden/>
-            <w:rStyle w:val="Vnculodendice"/>
-          </w:rPr>
-          <w:t>Processos de Recursos Humanos</w:t>
-        </w:r>
         <w:r>
           <w:rPr>
             <w:webHidden/>
@@ -711,9 +692,11 @@
         </w:r>
         <w:r>
           <w:rPr>
+            <w:webHidden/>
             <w:rStyle w:val="Vnculodendice"/>
             <w:vanish w:val="false"/>
           </w:rPr>
+          <w:t>Processos de Recursos Humanos</w:t>
           <w:tab/>
           <w:t>2</w:t>
         </w:r>
@@ -741,13 +724,6 @@
         </w:rPr>
       </w:pPr>
       <w:hyperlink w:anchor="_Toc328400151">
-        <w:r>
-          <w:rPr>
-            <w:webHidden/>
-            <w:rStyle w:val="Vnculodendice"/>
-          </w:rPr>
-          <w:t>Organograma do projeto</w:t>
-        </w:r>
         <w:r>
           <w:rPr>
             <w:webHidden/>
@@ -768,9 +744,11 @@
         </w:r>
         <w:r>
           <w:rPr>
+            <w:webHidden/>
             <w:rStyle w:val="Vnculodendice"/>
             <w:vanish w:val="false"/>
           </w:rPr>
+          <w:t>Organograma do projeto</w:t>
           <w:tab/>
           <w:t>2</w:t>
         </w:r>
@@ -798,13 +776,6 @@
         </w:rPr>
       </w:pPr>
       <w:hyperlink w:anchor="_Toc328400152">
-        <w:r>
-          <w:rPr>
-            <w:webHidden/>
-            <w:rStyle w:val="Vnculodendice"/>
-          </w:rPr>
-          <w:t>Papéis e Responsabilidades da Equipe do Projeto</w:t>
-        </w:r>
         <w:r>
           <w:rPr>
             <w:webHidden/>
@@ -825,9 +796,11 @@
         </w:r>
         <w:r>
           <w:rPr>
+            <w:webHidden/>
             <w:rStyle w:val="Vnculodendice"/>
             <w:vanish w:val="false"/>
           </w:rPr>
+          <w:t>Papéis e Responsabilidades da Equipe do Projeto</w:t>
           <w:tab/>
           <w:t>2</w:t>
         </w:r>
@@ -858,13 +831,6 @@
         </w:rPr>
       </w:pPr>
       <w:hyperlink w:anchor="_Toc328400153">
-        <w:r>
-          <w:rPr>
-            <w:webHidden/>
-            <w:rStyle w:val="Vnculodendice"/>
-          </w:rPr>
-          <w:t>Plano de gerenciamento de pessoal</w:t>
-        </w:r>
         <w:r>
           <w:rPr>
             <w:webHidden/>
@@ -885,9 +851,11 @@
         </w:r>
         <w:r>
           <w:rPr>
+            <w:webHidden/>
             <w:rStyle w:val="Vnculodendice"/>
             <w:vanish w:val="false"/>
           </w:rPr>
+          <w:t>Plano de gerenciamento de pessoal</w:t>
           <w:tab/>
           <w:t>3</w:t>
         </w:r>
@@ -915,13 +883,6 @@
         </w:rPr>
       </w:pPr>
       <w:hyperlink w:anchor="_Toc328400154">
-        <w:r>
-          <w:rPr>
-            <w:webHidden/>
-            <w:rStyle w:val="Vnculodendice"/>
-          </w:rPr>
-          <w:t>Mobilização do pessoal</w:t>
-        </w:r>
         <w:r>
           <w:rPr>
             <w:webHidden/>
@@ -942,9 +903,11 @@
         </w:r>
         <w:r>
           <w:rPr>
+            <w:webHidden/>
             <w:rStyle w:val="Vnculodendice"/>
             <w:vanish w:val="false"/>
           </w:rPr>
+          <w:t>Mobilização do pessoal</w:t>
           <w:tab/>
           <w:t>3</w:t>
         </w:r>
@@ -972,13 +935,6 @@
         </w:rPr>
       </w:pPr>
       <w:hyperlink w:anchor="_Toc328400155">
-        <w:r>
-          <w:rPr>
-            <w:webHidden/>
-            <w:rStyle w:val="Vnculodendice"/>
-          </w:rPr>
-          <w:t>Calendários dos recursos</w:t>
-        </w:r>
         <w:r>
           <w:rPr>
             <w:webHidden/>
@@ -999,9 +955,11 @@
         </w:r>
         <w:r>
           <w:rPr>
+            <w:webHidden/>
             <w:rStyle w:val="Vnculodendice"/>
             <w:vanish w:val="false"/>
           </w:rPr>
+          <w:t>Calendários dos recursos</w:t>
           <w:tab/>
           <w:t>3</w:t>
         </w:r>
@@ -1029,13 +987,6 @@
         </w:rPr>
       </w:pPr>
       <w:hyperlink w:anchor="_Toc328400156">
-        <w:r>
-          <w:rPr>
-            <w:webHidden/>
-            <w:rStyle w:val="Vnculodendice"/>
-          </w:rPr>
-          <w:t>Plano de liberação de pessoal</w:t>
-        </w:r>
         <w:r>
           <w:rPr>
             <w:webHidden/>
@@ -1056,9 +1007,11 @@
         </w:r>
         <w:r>
           <w:rPr>
+            <w:webHidden/>
             <w:rStyle w:val="Vnculodendice"/>
             <w:vanish w:val="false"/>
           </w:rPr>
+          <w:t>Plano de liberação de pessoal</w:t>
           <w:tab/>
           <w:t>3</w:t>
         </w:r>
@@ -1133,8 +1086,8 @@
         <w:pStyle w:val="Ttulo1"/>
         <w:rPr/>
       </w:pPr>
-      <w:bookmarkStart w:id="4" w:name="_Toc67755726"/>
-      <w:bookmarkStart w:id="5" w:name="_Toc328400147"/>
+      <w:bookmarkStart w:id="4" w:name="_Toc328400147"/>
+      <w:bookmarkStart w:id="5" w:name="_Toc67755726"/>
       <w:bookmarkEnd w:id="4"/>
       <w:bookmarkEnd w:id="5"/>
       <w:r>
@@ -1266,10 +1219,8 @@
         <w:pStyle w:val="Ttulo2"/>
         <w:rPr/>
       </w:pPr>
-      <w:bookmarkStart w:id="7" w:name="_Toc323118143"/>
-      <w:bookmarkStart w:id="8" w:name="_Toc319340146"/>
-      <w:bookmarkStart w:id="9" w:name="_Toc328400151"/>
-      <w:bookmarkEnd w:id="9"/>
+      <w:bookmarkStart w:id="7" w:name="_Toc328400151"/>
+      <w:bookmarkEnd w:id="7"/>
       <w:r>
         <w:rPr/>
         <w:t>Organograma do projeto</w:t>
@@ -1350,12 +1301,12 @@
         <w:pStyle w:val="Ttulo2"/>
         <w:rPr/>
       </w:pPr>
+      <w:bookmarkStart w:id="8" w:name="_Toc328400152"/>
+      <w:bookmarkStart w:id="9" w:name="_Toc319340146"/>
       <w:bookmarkStart w:id="10" w:name="_Toc323118143"/>
-      <w:bookmarkStart w:id="11" w:name="_Toc319340146"/>
-      <w:bookmarkStart w:id="12" w:name="_Toc328400152"/>
+      <w:bookmarkEnd w:id="8"/>
+      <w:bookmarkEnd w:id="9"/>
       <w:bookmarkEnd w:id="10"/>
-      <w:bookmarkEnd w:id="11"/>
-      <w:bookmarkEnd w:id="12"/>
       <w:r>
         <w:rPr/>
         <w:t>Papéis e Responsabilidades da Equipe do Projeto</w:t>
@@ -1401,19 +1352,19 @@
         <w:tblStyle w:val="Tabelacomgrade"/>
         <w:tblW w:w="9125" w:type="dxa"/>
         <w:jc w:val="left"/>
-        <w:tblInd w:w="0" w:type="dxa"/>
+        <w:tblInd w:w="-5" w:type="dxa"/>
         <w:tblCellMar>
           <w:top w:w="0" w:type="dxa"/>
-          <w:left w:w="108" w:type="dxa"/>
+          <w:left w:w="103" w:type="dxa"/>
           <w:bottom w:w="0" w:type="dxa"/>
           <w:right w:w="108" w:type="dxa"/>
         </w:tblCellMar>
         <w:tblLook w:val="04a0" w:noVBand="1" w:noHBand="0" w:lastColumn="0" w:firstColumn="1" w:lastRow="0" w:firstRow="1"/>
       </w:tblPr>
       <w:tblGrid>
-        <w:gridCol w:w="5334"/>
+        <w:gridCol w:w="5333"/>
         <w:gridCol w:w="904"/>
-        <w:gridCol w:w="900"/>
+        <w:gridCol w:w="901"/>
         <w:gridCol w:w="975"/>
         <w:gridCol w:w="1012"/>
       </w:tblGrid>
@@ -1424,11 +1375,11 @@
         </w:trPr>
         <w:tc>
           <w:tcPr>
-            <w:tcW w:w="5334" w:type="dxa"/>
+            <w:tcW w:w="5333" w:type="dxa"/>
             <w:tcBorders/>
             <w:shd w:fill="auto" w:val="clear"/>
             <w:tcMar>
-              <w:left w:w="108" w:type="dxa"/>
+              <w:left w:w="103" w:type="dxa"/>
             </w:tcMar>
             <w:vAlign w:val="center"/>
           </w:tcPr>
@@ -1463,7 +1414,7 @@
             <w:tcBorders/>
             <w:shd w:fill="auto" w:val="clear"/>
             <w:tcMar>
-              <w:left w:w="108" w:type="dxa"/>
+              <w:left w:w="103" w:type="dxa"/>
             </w:tcMar>
             <w:textDirection w:val="btLr"/>
           </w:tcPr>
@@ -1495,11 +1446,11 @@
         </w:tc>
         <w:tc>
           <w:tcPr>
-            <w:tcW w:w="900" w:type="dxa"/>
+            <w:tcW w:w="901" w:type="dxa"/>
             <w:tcBorders/>
             <w:shd w:fill="auto" w:val="clear"/>
             <w:tcMar>
-              <w:left w:w="108" w:type="dxa"/>
+              <w:left w:w="103" w:type="dxa"/>
             </w:tcMar>
             <w:textDirection w:val="btLr"/>
           </w:tcPr>
@@ -1535,7 +1486,7 @@
             <w:tcBorders/>
             <w:shd w:fill="auto" w:val="clear"/>
             <w:tcMar>
-              <w:left w:w="108" w:type="dxa"/>
+              <w:left w:w="103" w:type="dxa"/>
             </w:tcMar>
             <w:textDirection w:val="btLr"/>
           </w:tcPr>
@@ -1571,7 +1522,7 @@
             <w:tcBorders/>
             <w:shd w:fill="auto" w:val="clear"/>
             <w:tcMar>
-              <w:left w:w="108" w:type="dxa"/>
+              <w:left w:w="103" w:type="dxa"/>
             </w:tcMar>
             <w:textDirection w:val="btLr"/>
           </w:tcPr>
@@ -1609,13 +1560,13 @@
         </w:trPr>
         <w:tc>
           <w:tcPr>
-            <w:tcW w:w="5334" w:type="dxa"/>
+            <w:tcW w:w="5333" w:type="dxa"/>
             <w:tcBorders>
               <w:top w:val="nil"/>
             </w:tcBorders>
             <w:shd w:fill="auto" w:val="clear"/>
             <w:tcMar>
-              <w:left w:w="108" w:type="dxa"/>
+              <w:left w:w="103" w:type="dxa"/>
             </w:tcMar>
             <w:vAlign w:val="center"/>
           </w:tcPr>
@@ -1632,6 +1583,7 @@
             <w:r>
               <w:rPr>
                 <w:rFonts w:eastAsia="Times" w:ascii="Times" w:hAnsi="Times"/>
+                <w:szCs w:val="20"/>
                 <w:lang w:eastAsia="pt-BR"/>
               </w:rPr>
               <w:t>Criar escopo do projeto</w:t>
@@ -1646,7 +1598,7 @@
             </w:tcBorders>
             <w:shd w:fill="auto" w:val="clear"/>
             <w:tcMar>
-              <w:left w:w="108" w:type="dxa"/>
+              <w:left w:w="103" w:type="dxa"/>
             </w:tcMar>
           </w:tcPr>
           <w:p>
@@ -1672,13 +1624,13 @@
         </w:tc>
         <w:tc>
           <w:tcPr>
-            <w:tcW w:w="900" w:type="dxa"/>
+            <w:tcW w:w="901" w:type="dxa"/>
             <w:tcBorders>
               <w:top w:val="nil"/>
             </w:tcBorders>
             <w:shd w:fill="auto" w:val="clear"/>
             <w:tcMar>
-              <w:left w:w="108" w:type="dxa"/>
+              <w:left w:w="103" w:type="dxa"/>
             </w:tcMar>
           </w:tcPr>
           <w:p>
@@ -1710,7 +1662,7 @@
             </w:tcBorders>
             <w:shd w:fill="auto" w:val="clear"/>
             <w:tcMar>
-              <w:left w:w="108" w:type="dxa"/>
+              <w:left w:w="103" w:type="dxa"/>
             </w:tcMar>
           </w:tcPr>
           <w:p>
@@ -1744,7 +1696,7 @@
             </w:tcBorders>
             <w:shd w:fill="auto" w:val="clear"/>
             <w:tcMar>
-              <w:left w:w="108" w:type="dxa"/>
+              <w:left w:w="103" w:type="dxa"/>
             </w:tcMar>
           </w:tcPr>
           <w:p>
@@ -1777,11 +1729,11 @@
         </w:trPr>
         <w:tc>
           <w:tcPr>
-            <w:tcW w:w="5334" w:type="dxa"/>
+            <w:tcW w:w="5333" w:type="dxa"/>
             <w:tcBorders/>
             <w:shd w:fill="auto" w:val="clear"/>
             <w:tcMar>
-              <w:left w:w="108" w:type="dxa"/>
+              <w:left w:w="103" w:type="dxa"/>
             </w:tcMar>
           </w:tcPr>
           <w:p>
@@ -1811,7 +1763,7 @@
             <w:tcBorders/>
             <w:shd w:fill="auto" w:val="clear"/>
             <w:tcMar>
-              <w:left w:w="108" w:type="dxa"/>
+              <w:left w:w="103" w:type="dxa"/>
             </w:tcMar>
             <w:vAlign w:val="center"/>
           </w:tcPr>
@@ -1823,24 +1775,27 @@
               <w:rPr>
                 <w:rFonts w:cs="Arial"/>
                 <w:sz w:val="18"/>
-                <w:szCs w:val="18"/>
-              </w:rPr>
-            </w:pPr>
-            <w:r>
-              <w:rPr>
-                <w:rFonts w:eastAsia="Times" w:ascii="Times" w:hAnsi="Times"/>
-                <w:lang w:eastAsia="pt-BR"/>
-              </w:rPr>
-            </w:r>
-          </w:p>
-        </w:tc>
-        <w:tc>
-          <w:tcPr>
-            <w:tcW w:w="900" w:type="dxa"/>
+                <w:szCs w:val="20"/>
+                <w:lang w:eastAsia="pt-BR"/>
+              </w:rPr>
+            </w:pPr>
+            <w:r>
+              <w:rPr>
+                <w:rFonts w:cs="Arial"/>
+                <w:sz w:val="18"/>
+                <w:szCs w:val="20"/>
+                <w:lang w:eastAsia="pt-BR"/>
+              </w:rPr>
+            </w:r>
+          </w:p>
+        </w:tc>
+        <w:tc>
+          <w:tcPr>
+            <w:tcW w:w="901" w:type="dxa"/>
             <w:tcBorders/>
             <w:shd w:fill="auto" w:val="clear"/>
             <w:tcMar>
-              <w:left w:w="108" w:type="dxa"/>
+              <w:left w:w="103" w:type="dxa"/>
             </w:tcMar>
             <w:vAlign w:val="center"/>
           </w:tcPr>
@@ -1852,12 +1807,15 @@
               <w:rPr>
                 <w:rFonts w:cs="Arial"/>
                 <w:sz w:val="18"/>
-                <w:szCs w:val="18"/>
-              </w:rPr>
-            </w:pPr>
-            <w:r>
-              <w:rPr>
-                <w:rFonts w:eastAsia="Times" w:ascii="Times" w:hAnsi="Times"/>
+                <w:szCs w:val="20"/>
+                <w:lang w:eastAsia="pt-BR"/>
+              </w:rPr>
+            </w:pPr>
+            <w:r>
+              <w:rPr>
+                <w:rFonts w:cs="Arial"/>
+                <w:sz w:val="18"/>
+                <w:szCs w:val="20"/>
                 <w:lang w:eastAsia="pt-BR"/>
               </w:rPr>
             </w:r>
@@ -1869,7 +1827,7 @@
             <w:tcBorders/>
             <w:shd w:fill="auto" w:val="clear"/>
             <w:tcMar>
-              <w:left w:w="108" w:type="dxa"/>
+              <w:left w:w="103" w:type="dxa"/>
             </w:tcMar>
             <w:vAlign w:val="center"/>
           </w:tcPr>
@@ -1902,7 +1860,7 @@
             <w:tcBorders/>
             <w:shd w:fill="auto" w:val="clear"/>
             <w:tcMar>
-              <w:left w:w="108" w:type="dxa"/>
+              <w:left w:w="103" w:type="dxa"/>
             </w:tcMar>
             <w:vAlign w:val="center"/>
           </w:tcPr>
@@ -1934,13 +1892,13 @@
         <w:trPr/>
         <w:tc>
           <w:tcPr>
-            <w:tcW w:w="5334" w:type="dxa"/>
+            <w:tcW w:w="5333" w:type="dxa"/>
             <w:tcBorders>
               <w:top w:val="nil"/>
             </w:tcBorders>
             <w:shd w:fill="auto" w:val="clear"/>
             <w:tcMar>
-              <w:left w:w="108" w:type="dxa"/>
+              <w:left w:w="103" w:type="dxa"/>
             </w:tcMar>
           </w:tcPr>
           <w:p>
@@ -1972,7 +1930,7 @@
             </w:tcBorders>
             <w:shd w:fill="auto" w:val="clear"/>
             <w:tcMar>
-              <w:left w:w="108" w:type="dxa"/>
+              <w:left w:w="103" w:type="dxa"/>
             </w:tcMar>
             <w:vAlign w:val="center"/>
           </w:tcPr>
@@ -1983,26 +1941,28 @@
               <w:jc w:val="both"/>
               <w:rPr>
                 <w:rFonts w:ascii="Times" w:hAnsi="Times" w:eastAsia="Times"/>
+                <w:szCs w:val="20"/>
                 <w:lang w:eastAsia="pt-BR"/>
               </w:rPr>
             </w:pPr>
             <w:r>
               <w:rPr>
                 <w:rFonts w:eastAsia="Times" w:ascii="Times" w:hAnsi="Times"/>
-                <w:lang w:eastAsia="pt-BR"/>
-              </w:rPr>
-            </w:r>
-          </w:p>
-        </w:tc>
-        <w:tc>
-          <w:tcPr>
-            <w:tcW w:w="900" w:type="dxa"/>
+                <w:szCs w:val="20"/>
+                <w:lang w:eastAsia="pt-BR"/>
+              </w:rPr>
+            </w:r>
+          </w:p>
+        </w:tc>
+        <w:tc>
+          <w:tcPr>
+            <w:tcW w:w="901" w:type="dxa"/>
             <w:tcBorders>
               <w:top w:val="nil"/>
             </w:tcBorders>
             <w:shd w:fill="auto" w:val="clear"/>
             <w:tcMar>
-              <w:left w:w="108" w:type="dxa"/>
+              <w:left w:w="103" w:type="dxa"/>
             </w:tcMar>
             <w:vAlign w:val="center"/>
           </w:tcPr>
@@ -2019,6 +1979,7 @@
             <w:r>
               <w:rPr>
                 <w:rFonts w:eastAsia="Times" w:ascii="Times" w:hAnsi="Times"/>
+                <w:szCs w:val="20"/>
                 <w:lang w:eastAsia="pt-BR"/>
               </w:rPr>
               <w:t>R</w:t>
@@ -2033,7 +1994,7 @@
             </w:tcBorders>
             <w:shd w:fill="auto" w:val="clear"/>
             <w:tcMar>
-              <w:left w:w="108" w:type="dxa"/>
+              <w:left w:w="103" w:type="dxa"/>
             </w:tcMar>
             <w:vAlign w:val="center"/>
           </w:tcPr>
@@ -2068,7 +2029,7 @@
             </w:tcBorders>
             <w:shd w:fill="auto" w:val="clear"/>
             <w:tcMar>
-              <w:left w:w="108" w:type="dxa"/>
+              <w:left w:w="103" w:type="dxa"/>
             </w:tcMar>
             <w:vAlign w:val="center"/>
           </w:tcPr>
@@ -2099,11 +2060,11 @@
         <w:trPr/>
         <w:tc>
           <w:tcPr>
-            <w:tcW w:w="5334" w:type="dxa"/>
+            <w:tcW w:w="5333" w:type="dxa"/>
             <w:tcBorders/>
             <w:shd w:fill="auto" w:val="clear"/>
             <w:tcMar>
-              <w:left w:w="108" w:type="dxa"/>
+              <w:left w:w="103" w:type="dxa"/>
             </w:tcMar>
           </w:tcPr>
           <w:p>
@@ -2133,7 +2094,7 @@
             <w:tcBorders/>
             <w:shd w:fill="auto" w:val="clear"/>
             <w:tcMar>
-              <w:left w:w="108" w:type="dxa"/>
+              <w:left w:w="103" w:type="dxa"/>
             </w:tcMar>
             <w:vAlign w:val="center"/>
           </w:tcPr>
@@ -2160,11 +2121,11 @@
         </w:tc>
         <w:tc>
           <w:tcPr>
-            <w:tcW w:w="900" w:type="dxa"/>
+            <w:tcW w:w="901" w:type="dxa"/>
             <w:tcBorders/>
             <w:shd w:fill="auto" w:val="clear"/>
             <w:tcMar>
-              <w:left w:w="108" w:type="dxa"/>
+              <w:left w:w="103" w:type="dxa"/>
             </w:tcMar>
             <w:vAlign w:val="center"/>
           </w:tcPr>
@@ -2176,12 +2137,15 @@
               <w:rPr>
                 <w:rFonts w:cs="Arial"/>
                 <w:sz w:val="18"/>
-                <w:szCs w:val="18"/>
-              </w:rPr>
-            </w:pPr>
-            <w:r>
-              <w:rPr>
-                <w:rFonts w:eastAsia="Times" w:ascii="Times" w:hAnsi="Times"/>
+                <w:szCs w:val="20"/>
+                <w:lang w:eastAsia="pt-BR"/>
+              </w:rPr>
+            </w:pPr>
+            <w:r>
+              <w:rPr>
+                <w:rFonts w:cs="Arial"/>
+                <w:sz w:val="18"/>
+                <w:szCs w:val="20"/>
                 <w:lang w:eastAsia="pt-BR"/>
               </w:rPr>
             </w:r>
@@ -2193,7 +2157,7 @@
             <w:tcBorders/>
             <w:shd w:fill="auto" w:val="clear"/>
             <w:tcMar>
-              <w:left w:w="108" w:type="dxa"/>
+              <w:left w:w="103" w:type="dxa"/>
             </w:tcMar>
             <w:vAlign w:val="center"/>
           </w:tcPr>
@@ -2225,7 +2189,7 @@
             <w:tcBorders/>
             <w:shd w:fill="auto" w:val="clear"/>
             <w:tcMar>
-              <w:left w:w="108" w:type="dxa"/>
+              <w:left w:w="103" w:type="dxa"/>
             </w:tcMar>
             <w:vAlign w:val="center"/>
           </w:tcPr>
@@ -2257,11 +2221,11 @@
         <w:trPr/>
         <w:tc>
           <w:tcPr>
-            <w:tcW w:w="5334" w:type="dxa"/>
+            <w:tcW w:w="5333" w:type="dxa"/>
             <w:tcBorders/>
             <w:shd w:fill="auto" w:val="clear"/>
             <w:tcMar>
-              <w:left w:w="108" w:type="dxa"/>
+              <w:left w:w="103" w:type="dxa"/>
             </w:tcMar>
           </w:tcPr>
           <w:p>
@@ -2291,7 +2255,7 @@
             <w:tcBorders/>
             <w:shd w:fill="auto" w:val="clear"/>
             <w:tcMar>
-              <w:left w:w="108" w:type="dxa"/>
+              <w:left w:w="103" w:type="dxa"/>
             </w:tcMar>
             <w:vAlign w:val="center"/>
           </w:tcPr>
@@ -2320,11 +2284,11 @@
         </w:tc>
         <w:tc>
           <w:tcPr>
-            <w:tcW w:w="900" w:type="dxa"/>
+            <w:tcW w:w="901" w:type="dxa"/>
             <w:tcBorders/>
             <w:shd w:fill="auto" w:val="clear"/>
             <w:tcMar>
-              <w:left w:w="108" w:type="dxa"/>
+              <w:left w:w="103" w:type="dxa"/>
             </w:tcMar>
             <w:vAlign w:val="center"/>
           </w:tcPr>
@@ -2356,7 +2320,7 @@
             <w:tcBorders/>
             <w:shd w:fill="auto" w:val="clear"/>
             <w:tcMar>
-              <w:left w:w="108" w:type="dxa"/>
+              <w:left w:w="103" w:type="dxa"/>
             </w:tcMar>
             <w:vAlign w:val="center"/>
           </w:tcPr>
@@ -2388,7 +2352,7 @@
             <w:tcBorders/>
             <w:shd w:fill="auto" w:val="clear"/>
             <w:tcMar>
-              <w:left w:w="108" w:type="dxa"/>
+              <w:left w:w="103" w:type="dxa"/>
             </w:tcMar>
             <w:vAlign w:val="center"/>
           </w:tcPr>
@@ -2419,13 +2383,13 @@
         <w:trPr/>
         <w:tc>
           <w:tcPr>
-            <w:tcW w:w="5334" w:type="dxa"/>
+            <w:tcW w:w="5333" w:type="dxa"/>
             <w:tcBorders>
               <w:top w:val="nil"/>
             </w:tcBorders>
             <w:shd w:fill="auto" w:val="clear"/>
             <w:tcMar>
-              <w:left w:w="108" w:type="dxa"/>
+              <w:left w:w="103" w:type="dxa"/>
             </w:tcMar>
           </w:tcPr>
           <w:p>
@@ -2457,7 +2421,7 @@
             </w:tcBorders>
             <w:shd w:fill="auto" w:val="clear"/>
             <w:tcMar>
-              <w:left w:w="108" w:type="dxa"/>
+              <w:left w:w="103" w:type="dxa"/>
             </w:tcMar>
             <w:vAlign w:val="center"/>
           </w:tcPr>
@@ -2486,13 +2450,13 @@
         </w:tc>
         <w:tc>
           <w:tcPr>
-            <w:tcW w:w="900" w:type="dxa"/>
+            <w:tcW w:w="901" w:type="dxa"/>
             <w:tcBorders>
               <w:top w:val="nil"/>
             </w:tcBorders>
             <w:shd w:fill="auto" w:val="clear"/>
             <w:tcMar>
-              <w:left w:w="108" w:type="dxa"/>
+              <w:left w:w="103" w:type="dxa"/>
             </w:tcMar>
             <w:vAlign w:val="center"/>
           </w:tcPr>
@@ -2526,7 +2490,7 @@
             </w:tcBorders>
             <w:shd w:fill="auto" w:val="clear"/>
             <w:tcMar>
-              <w:left w:w="108" w:type="dxa"/>
+              <w:left w:w="103" w:type="dxa"/>
             </w:tcMar>
             <w:vAlign w:val="center"/>
           </w:tcPr>
@@ -2560,7 +2524,7 @@
             </w:tcBorders>
             <w:shd w:fill="auto" w:val="clear"/>
             <w:tcMar>
-              <w:left w:w="108" w:type="dxa"/>
+              <w:left w:w="103" w:type="dxa"/>
             </w:tcMar>
             <w:vAlign w:val="center"/>
           </w:tcPr>
@@ -2591,13 +2555,13 @@
         <w:trPr/>
         <w:tc>
           <w:tcPr>
-            <w:tcW w:w="5334" w:type="dxa"/>
+            <w:tcW w:w="5333" w:type="dxa"/>
             <w:tcBorders>
               <w:top w:val="nil"/>
             </w:tcBorders>
             <w:shd w:fill="auto" w:val="clear"/>
             <w:tcMar>
-              <w:left w:w="108" w:type="dxa"/>
+              <w:left w:w="103" w:type="dxa"/>
             </w:tcMar>
           </w:tcPr>
           <w:p>
@@ -2629,7 +2593,7 @@
             </w:tcBorders>
             <w:shd w:fill="auto" w:val="clear"/>
             <w:tcMar>
-              <w:left w:w="108" w:type="dxa"/>
+              <w:left w:w="103" w:type="dxa"/>
             </w:tcMar>
             <w:vAlign w:val="center"/>
           </w:tcPr>
@@ -2658,13 +2622,13 @@
         </w:tc>
         <w:tc>
           <w:tcPr>
-            <w:tcW w:w="900" w:type="dxa"/>
+            <w:tcW w:w="901" w:type="dxa"/>
             <w:tcBorders>
               <w:top w:val="nil"/>
             </w:tcBorders>
             <w:shd w:fill="auto" w:val="clear"/>
             <w:tcMar>
-              <w:left w:w="108" w:type="dxa"/>
+              <w:left w:w="103" w:type="dxa"/>
             </w:tcMar>
             <w:vAlign w:val="center"/>
           </w:tcPr>
@@ -2699,7 +2663,7 @@
             </w:tcBorders>
             <w:shd w:fill="auto" w:val="clear"/>
             <w:tcMar>
-              <w:left w:w="108" w:type="dxa"/>
+              <w:left w:w="103" w:type="dxa"/>
             </w:tcMar>
             <w:vAlign w:val="center"/>
           </w:tcPr>
@@ -2733,7 +2697,7 @@
             </w:tcBorders>
             <w:shd w:fill="auto" w:val="clear"/>
             <w:tcMar>
-              <w:left w:w="108" w:type="dxa"/>
+              <w:left w:w="103" w:type="dxa"/>
             </w:tcMar>
             <w:vAlign w:val="center"/>
           </w:tcPr>
@@ -2764,13 +2728,13 @@
         <w:trPr/>
         <w:tc>
           <w:tcPr>
-            <w:tcW w:w="5334" w:type="dxa"/>
+            <w:tcW w:w="5333" w:type="dxa"/>
             <w:tcBorders>
               <w:top w:val="nil"/>
             </w:tcBorders>
             <w:shd w:fill="auto" w:val="clear"/>
             <w:tcMar>
-              <w:left w:w="108" w:type="dxa"/>
+              <w:left w:w="103" w:type="dxa"/>
             </w:tcMar>
           </w:tcPr>
           <w:p>
@@ -2802,7 +2766,7 @@
             </w:tcBorders>
             <w:shd w:fill="auto" w:val="clear"/>
             <w:tcMar>
-              <w:left w:w="108" w:type="dxa"/>
+              <w:left w:w="103" w:type="dxa"/>
             </w:tcMar>
             <w:vAlign w:val="center"/>
           </w:tcPr>
@@ -2831,13 +2795,13 @@
         </w:tc>
         <w:tc>
           <w:tcPr>
-            <w:tcW w:w="900" w:type="dxa"/>
+            <w:tcW w:w="901" w:type="dxa"/>
             <w:tcBorders>
               <w:top w:val="nil"/>
             </w:tcBorders>
             <w:shd w:fill="auto" w:val="clear"/>
             <w:tcMar>
-              <w:left w:w="108" w:type="dxa"/>
+              <w:left w:w="103" w:type="dxa"/>
             </w:tcMar>
             <w:vAlign w:val="center"/>
           </w:tcPr>
@@ -2871,7 +2835,7 @@
             </w:tcBorders>
             <w:shd w:fill="auto" w:val="clear"/>
             <w:tcMar>
-              <w:left w:w="108" w:type="dxa"/>
+              <w:left w:w="103" w:type="dxa"/>
             </w:tcMar>
             <w:vAlign w:val="center"/>
           </w:tcPr>
@@ -2905,7 +2869,7 @@
             </w:tcBorders>
             <w:shd w:fill="auto" w:val="clear"/>
             <w:tcMar>
-              <w:left w:w="108" w:type="dxa"/>
+              <w:left w:w="103" w:type="dxa"/>
             </w:tcMar>
             <w:vAlign w:val="center"/>
           </w:tcPr>
@@ -2937,13 +2901,13 @@
         <w:trPr/>
         <w:tc>
           <w:tcPr>
-            <w:tcW w:w="5334" w:type="dxa"/>
+            <w:tcW w:w="5333" w:type="dxa"/>
             <w:tcBorders>
               <w:top w:val="nil"/>
             </w:tcBorders>
             <w:shd w:fill="auto" w:val="clear"/>
             <w:tcMar>
-              <w:left w:w="108" w:type="dxa"/>
+              <w:left w:w="103" w:type="dxa"/>
             </w:tcMar>
           </w:tcPr>
           <w:p>
@@ -2975,7 +2939,7 @@
             </w:tcBorders>
             <w:shd w:fill="auto" w:val="clear"/>
             <w:tcMar>
-              <w:left w:w="108" w:type="dxa"/>
+              <w:left w:w="103" w:type="dxa"/>
             </w:tcMar>
             <w:vAlign w:val="center"/>
           </w:tcPr>
@@ -3003,13 +2967,13 @@
         </w:tc>
         <w:tc>
           <w:tcPr>
-            <w:tcW w:w="900" w:type="dxa"/>
+            <w:tcW w:w="901" w:type="dxa"/>
             <w:tcBorders>
               <w:top w:val="nil"/>
             </w:tcBorders>
             <w:shd w:fill="auto" w:val="clear"/>
             <w:tcMar>
-              <w:left w:w="108" w:type="dxa"/>
+              <w:left w:w="103" w:type="dxa"/>
             </w:tcMar>
             <w:vAlign w:val="center"/>
           </w:tcPr>
@@ -3043,7 +3007,7 @@
             </w:tcBorders>
             <w:shd w:fill="auto" w:val="clear"/>
             <w:tcMar>
-              <w:left w:w="108" w:type="dxa"/>
+              <w:left w:w="103" w:type="dxa"/>
             </w:tcMar>
             <w:vAlign w:val="center"/>
           </w:tcPr>
@@ -3077,7 +3041,7 @@
             </w:tcBorders>
             <w:shd w:fill="auto" w:val="clear"/>
             <w:tcMar>
-              <w:left w:w="108" w:type="dxa"/>
+              <w:left w:w="103" w:type="dxa"/>
             </w:tcMar>
             <w:vAlign w:val="center"/>
           </w:tcPr>
@@ -3109,13 +3073,13 @@
         <w:trPr/>
         <w:tc>
           <w:tcPr>
-            <w:tcW w:w="5334" w:type="dxa"/>
+            <w:tcW w:w="5333" w:type="dxa"/>
             <w:tcBorders>
               <w:top w:val="nil"/>
             </w:tcBorders>
             <w:shd w:fill="auto" w:val="clear"/>
             <w:tcMar>
-              <w:left w:w="108" w:type="dxa"/>
+              <w:left w:w="103" w:type="dxa"/>
             </w:tcMar>
           </w:tcPr>
           <w:p>
@@ -3147,7 +3111,7 @@
             </w:tcBorders>
             <w:shd w:fill="auto" w:val="clear"/>
             <w:tcMar>
-              <w:left w:w="108" w:type="dxa"/>
+              <w:left w:w="103" w:type="dxa"/>
             </w:tcMar>
             <w:vAlign w:val="center"/>
           </w:tcPr>
@@ -3175,13 +3139,13 @@
         </w:tc>
         <w:tc>
           <w:tcPr>
-            <w:tcW w:w="900" w:type="dxa"/>
+            <w:tcW w:w="901" w:type="dxa"/>
             <w:tcBorders>
               <w:top w:val="nil"/>
             </w:tcBorders>
             <w:shd w:fill="auto" w:val="clear"/>
             <w:tcMar>
-              <w:left w:w="108" w:type="dxa"/>
+              <w:left w:w="103" w:type="dxa"/>
             </w:tcMar>
             <w:vAlign w:val="center"/>
           </w:tcPr>
@@ -3215,7 +3179,7 @@
             </w:tcBorders>
             <w:shd w:fill="auto" w:val="clear"/>
             <w:tcMar>
-              <w:left w:w="108" w:type="dxa"/>
+              <w:left w:w="103" w:type="dxa"/>
             </w:tcMar>
             <w:vAlign w:val="center"/>
           </w:tcPr>
@@ -3249,7 +3213,7 @@
             </w:tcBorders>
             <w:shd w:fill="auto" w:val="clear"/>
             <w:tcMar>
-              <w:left w:w="108" w:type="dxa"/>
+              <w:left w:w="103" w:type="dxa"/>
             </w:tcMar>
             <w:vAlign w:val="center"/>
           </w:tcPr>
@@ -3281,13 +3245,13 @@
         <w:trPr/>
         <w:tc>
           <w:tcPr>
-            <w:tcW w:w="5334" w:type="dxa"/>
+            <w:tcW w:w="5333" w:type="dxa"/>
             <w:tcBorders>
               <w:top w:val="nil"/>
             </w:tcBorders>
             <w:shd w:fill="auto" w:val="clear"/>
             <w:tcMar>
-              <w:left w:w="108" w:type="dxa"/>
+              <w:left w:w="103" w:type="dxa"/>
             </w:tcMar>
           </w:tcPr>
           <w:p>
@@ -3319,7 +3283,7 @@
             </w:tcBorders>
             <w:shd w:fill="auto" w:val="clear"/>
             <w:tcMar>
-              <w:left w:w="108" w:type="dxa"/>
+              <w:left w:w="103" w:type="dxa"/>
             </w:tcMar>
             <w:vAlign w:val="center"/>
           </w:tcPr>
@@ -3347,13 +3311,13 @@
         </w:tc>
         <w:tc>
           <w:tcPr>
-            <w:tcW w:w="900" w:type="dxa"/>
+            <w:tcW w:w="901" w:type="dxa"/>
             <w:tcBorders>
               <w:top w:val="nil"/>
             </w:tcBorders>
             <w:shd w:fill="auto" w:val="clear"/>
             <w:tcMar>
-              <w:left w:w="108" w:type="dxa"/>
+              <w:left w:w="103" w:type="dxa"/>
             </w:tcMar>
             <w:vAlign w:val="center"/>
           </w:tcPr>
@@ -3387,7 +3351,7 @@
             </w:tcBorders>
             <w:shd w:fill="auto" w:val="clear"/>
             <w:tcMar>
-              <w:left w:w="108" w:type="dxa"/>
+              <w:left w:w="103" w:type="dxa"/>
             </w:tcMar>
             <w:vAlign w:val="center"/>
           </w:tcPr>
@@ -3422,7 +3386,7 @@
             </w:tcBorders>
             <w:shd w:fill="auto" w:val="clear"/>
             <w:tcMar>
-              <w:left w:w="108" w:type="dxa"/>
+              <w:left w:w="103" w:type="dxa"/>
             </w:tcMar>
             <w:vAlign w:val="center"/>
           </w:tcPr>
@@ -3453,11 +3417,11 @@
         <w:trPr/>
         <w:tc>
           <w:tcPr>
-            <w:tcW w:w="5334" w:type="dxa"/>
+            <w:tcW w:w="5333" w:type="dxa"/>
             <w:tcBorders/>
             <w:shd w:fill="auto" w:val="clear"/>
             <w:tcMar>
-              <w:left w:w="108" w:type="dxa"/>
+              <w:left w:w="103" w:type="dxa"/>
             </w:tcMar>
           </w:tcPr>
           <w:p>
@@ -3487,7 +3451,7 @@
             <w:tcBorders/>
             <w:shd w:fill="auto" w:val="clear"/>
             <w:tcMar>
-              <w:left w:w="108" w:type="dxa"/>
+              <w:left w:w="103" w:type="dxa"/>
             </w:tcMar>
             <w:vAlign w:val="center"/>
           </w:tcPr>
@@ -3514,11 +3478,11 @@
         </w:tc>
         <w:tc>
           <w:tcPr>
-            <w:tcW w:w="900" w:type="dxa"/>
+            <w:tcW w:w="901" w:type="dxa"/>
             <w:tcBorders/>
             <w:shd w:fill="auto" w:val="clear"/>
             <w:tcMar>
-              <w:left w:w="108" w:type="dxa"/>
+              <w:left w:w="103" w:type="dxa"/>
             </w:tcMar>
             <w:vAlign w:val="center"/>
           </w:tcPr>
@@ -3530,12 +3494,15 @@
               <w:rPr>
                 <w:rFonts w:cs="Arial"/>
                 <w:sz w:val="18"/>
-                <w:szCs w:val="18"/>
-              </w:rPr>
-            </w:pPr>
-            <w:r>
-              <w:rPr>
-                <w:rFonts w:eastAsia="Times" w:ascii="Times" w:hAnsi="Times"/>
+                <w:szCs w:val="20"/>
+                <w:lang w:eastAsia="pt-BR"/>
+              </w:rPr>
+            </w:pPr>
+            <w:r>
+              <w:rPr>
+                <w:rFonts w:cs="Arial"/>
+                <w:sz w:val="18"/>
+                <w:szCs w:val="20"/>
                 <w:lang w:eastAsia="pt-BR"/>
               </w:rPr>
             </w:r>
@@ -3547,7 +3514,7 @@
             <w:tcBorders/>
             <w:shd w:fill="auto" w:val="clear"/>
             <w:tcMar>
-              <w:left w:w="108" w:type="dxa"/>
+              <w:left w:w="103" w:type="dxa"/>
             </w:tcMar>
             <w:vAlign w:val="center"/>
           </w:tcPr>
@@ -3580,7 +3547,7 @@
             <w:tcBorders/>
             <w:shd w:fill="auto" w:val="clear"/>
             <w:tcMar>
-              <w:left w:w="108" w:type="dxa"/>
+              <w:left w:w="103" w:type="dxa"/>
             </w:tcMar>
             <w:vAlign w:val="center"/>
           </w:tcPr>
@@ -3612,11 +3579,11 @@
         <w:trPr/>
         <w:tc>
           <w:tcPr>
-            <w:tcW w:w="5334" w:type="dxa"/>
+            <w:tcW w:w="5333" w:type="dxa"/>
             <w:tcBorders/>
             <w:shd w:fill="auto" w:val="clear"/>
             <w:tcMar>
-              <w:left w:w="108" w:type="dxa"/>
+              <w:left w:w="103" w:type="dxa"/>
             </w:tcMar>
           </w:tcPr>
           <w:p>
@@ -3646,7 +3613,7 @@
             <w:tcBorders/>
             <w:shd w:fill="auto" w:val="clear"/>
             <w:tcMar>
-              <w:left w:w="108" w:type="dxa"/>
+              <w:left w:w="103" w:type="dxa"/>
             </w:tcMar>
             <w:vAlign w:val="center"/>
           </w:tcPr>
@@ -3673,11 +3640,11 @@
         </w:tc>
         <w:tc>
           <w:tcPr>
-            <w:tcW w:w="900" w:type="dxa"/>
+            <w:tcW w:w="901" w:type="dxa"/>
             <w:tcBorders/>
             <w:shd w:fill="auto" w:val="clear"/>
             <w:tcMar>
-              <w:left w:w="108" w:type="dxa"/>
+              <w:left w:w="103" w:type="dxa"/>
             </w:tcMar>
             <w:vAlign w:val="center"/>
           </w:tcPr>
@@ -3689,12 +3656,15 @@
               <w:rPr>
                 <w:rFonts w:cs="Arial"/>
                 <w:sz w:val="18"/>
-                <w:szCs w:val="18"/>
-              </w:rPr>
-            </w:pPr>
-            <w:r>
-              <w:rPr>
-                <w:rFonts w:eastAsia="Times" w:ascii="Times" w:hAnsi="Times"/>
+                <w:szCs w:val="20"/>
+                <w:lang w:eastAsia="pt-BR"/>
+              </w:rPr>
+            </w:pPr>
+            <w:r>
+              <w:rPr>
+                <w:rFonts w:cs="Arial"/>
+                <w:sz w:val="18"/>
+                <w:szCs w:val="20"/>
                 <w:lang w:eastAsia="pt-BR"/>
               </w:rPr>
             </w:r>
@@ -3706,7 +3676,7 @@
             <w:tcBorders/>
             <w:shd w:fill="auto" w:val="clear"/>
             <w:tcMar>
-              <w:left w:w="108" w:type="dxa"/>
+              <w:left w:w="103" w:type="dxa"/>
             </w:tcMar>
             <w:vAlign w:val="center"/>
           </w:tcPr>
@@ -3737,7 +3707,7 @@
             <w:tcBorders/>
             <w:shd w:fill="auto" w:val="clear"/>
             <w:tcMar>
-              <w:left w:w="108" w:type="dxa"/>
+              <w:left w:w="103" w:type="dxa"/>
             </w:tcMar>
             <w:vAlign w:val="center"/>
           </w:tcPr>
@@ -3769,11 +3739,11 @@
         <w:trPr/>
         <w:tc>
           <w:tcPr>
-            <w:tcW w:w="5334" w:type="dxa"/>
+            <w:tcW w:w="5333" w:type="dxa"/>
             <w:tcBorders/>
             <w:shd w:fill="auto" w:val="clear"/>
             <w:tcMar>
-              <w:left w:w="108" w:type="dxa"/>
+              <w:left w:w="103" w:type="dxa"/>
             </w:tcMar>
           </w:tcPr>
           <w:p>
@@ -3803,7 +3773,7 @@
             <w:tcBorders/>
             <w:shd w:fill="auto" w:val="clear"/>
             <w:tcMar>
-              <w:left w:w="108" w:type="dxa"/>
+              <w:left w:w="103" w:type="dxa"/>
             </w:tcMar>
             <w:vAlign w:val="center"/>
           </w:tcPr>
@@ -3832,11 +3802,11 @@
         </w:tc>
         <w:tc>
           <w:tcPr>
-            <w:tcW w:w="900" w:type="dxa"/>
+            <w:tcW w:w="901" w:type="dxa"/>
             <w:tcBorders/>
             <w:shd w:fill="auto" w:val="clear"/>
             <w:tcMar>
-              <w:left w:w="108" w:type="dxa"/>
+              <w:left w:w="103" w:type="dxa"/>
             </w:tcMar>
             <w:vAlign w:val="center"/>
           </w:tcPr>
@@ -3848,12 +3818,15 @@
               <w:rPr>
                 <w:rFonts w:cs="Arial"/>
                 <w:sz w:val="18"/>
-                <w:szCs w:val="18"/>
-              </w:rPr>
-            </w:pPr>
-            <w:r>
-              <w:rPr>
-                <w:rFonts w:eastAsia="Times" w:ascii="Times" w:hAnsi="Times"/>
+                <w:szCs w:val="20"/>
+                <w:lang w:eastAsia="pt-BR"/>
+              </w:rPr>
+            </w:pPr>
+            <w:r>
+              <w:rPr>
+                <w:rFonts w:cs="Arial"/>
+                <w:sz w:val="18"/>
+                <w:szCs w:val="20"/>
                 <w:lang w:eastAsia="pt-BR"/>
               </w:rPr>
             </w:r>
@@ -3865,7 +3838,7 @@
             <w:tcBorders/>
             <w:shd w:fill="auto" w:val="clear"/>
             <w:tcMar>
-              <w:left w:w="108" w:type="dxa"/>
+              <w:left w:w="103" w:type="dxa"/>
             </w:tcMar>
             <w:vAlign w:val="center"/>
           </w:tcPr>
@@ -3896,7 +3869,7 @@
             <w:tcBorders/>
             <w:shd w:fill="auto" w:val="clear"/>
             <w:tcMar>
-              <w:left w:w="108" w:type="dxa"/>
+              <w:left w:w="103" w:type="dxa"/>
             </w:tcMar>
             <w:vAlign w:val="center"/>
           </w:tcPr>
@@ -3928,11 +3901,11 @@
         </w:trPr>
         <w:tc>
           <w:tcPr>
-            <w:tcW w:w="5334" w:type="dxa"/>
+            <w:tcW w:w="5333" w:type="dxa"/>
             <w:tcBorders/>
             <w:shd w:fill="auto" w:val="clear"/>
             <w:tcMar>
-              <w:left w:w="108" w:type="dxa"/>
+              <w:left w:w="103" w:type="dxa"/>
             </w:tcMar>
           </w:tcPr>
           <w:p>
@@ -3962,7 +3935,7 @@
             <w:tcBorders/>
             <w:shd w:fill="auto" w:val="clear"/>
             <w:tcMar>
-              <w:left w:w="108" w:type="dxa"/>
+              <w:left w:w="103" w:type="dxa"/>
             </w:tcMar>
             <w:vAlign w:val="center"/>
           </w:tcPr>
@@ -3991,11 +3964,11 @@
         </w:tc>
         <w:tc>
           <w:tcPr>
-            <w:tcW w:w="900" w:type="dxa"/>
+            <w:tcW w:w="901" w:type="dxa"/>
             <w:tcBorders/>
             <w:shd w:fill="auto" w:val="clear"/>
             <w:tcMar>
-              <w:left w:w="108" w:type="dxa"/>
+              <w:left w:w="103" w:type="dxa"/>
             </w:tcMar>
             <w:vAlign w:val="center"/>
           </w:tcPr>
@@ -4007,12 +3980,15 @@
               <w:rPr>
                 <w:rFonts w:cs="Arial"/>
                 <w:sz w:val="18"/>
-                <w:szCs w:val="18"/>
-              </w:rPr>
-            </w:pPr>
-            <w:r>
-              <w:rPr>
-                <w:rFonts w:eastAsia="Times" w:ascii="Times" w:hAnsi="Times"/>
+                <w:szCs w:val="20"/>
+                <w:lang w:eastAsia="pt-BR"/>
+              </w:rPr>
+            </w:pPr>
+            <w:r>
+              <w:rPr>
+                <w:rFonts w:cs="Arial"/>
+                <w:sz w:val="18"/>
+                <w:szCs w:val="20"/>
                 <w:lang w:eastAsia="pt-BR"/>
               </w:rPr>
             </w:r>
@@ -4024,7 +4000,7 @@
             <w:tcBorders/>
             <w:shd w:fill="auto" w:val="clear"/>
             <w:tcMar>
-              <w:left w:w="108" w:type="dxa"/>
+              <w:left w:w="103" w:type="dxa"/>
             </w:tcMar>
             <w:vAlign w:val="center"/>
           </w:tcPr>
@@ -4036,12 +4012,15 @@
               <w:rPr>
                 <w:rFonts w:cs="Arial"/>
                 <w:sz w:val="18"/>
-                <w:szCs w:val="18"/>
-              </w:rPr>
-            </w:pPr>
-            <w:r>
-              <w:rPr>
-                <w:rFonts w:eastAsia="Times" w:ascii="Times" w:hAnsi="Times"/>
+                <w:szCs w:val="20"/>
+                <w:lang w:eastAsia="pt-BR"/>
+              </w:rPr>
+            </w:pPr>
+            <w:r>
+              <w:rPr>
+                <w:rFonts w:cs="Arial"/>
+                <w:sz w:val="18"/>
+                <w:szCs w:val="20"/>
                 <w:lang w:eastAsia="pt-BR"/>
               </w:rPr>
             </w:r>
@@ -4053,7 +4032,7 @@
             <w:tcBorders/>
             <w:shd w:fill="auto" w:val="clear"/>
             <w:tcMar>
-              <w:left w:w="108" w:type="dxa"/>
+              <w:left w:w="103" w:type="dxa"/>
             </w:tcMar>
             <w:vAlign w:val="center"/>
           </w:tcPr>
@@ -4085,13 +4064,13 @@
         </w:trPr>
         <w:tc>
           <w:tcPr>
-            <w:tcW w:w="5334" w:type="dxa"/>
+            <w:tcW w:w="5333" w:type="dxa"/>
             <w:tcBorders>
               <w:top w:val="nil"/>
             </w:tcBorders>
             <w:shd w:fill="auto" w:val="clear"/>
             <w:tcMar>
-              <w:left w:w="108" w:type="dxa"/>
+              <w:left w:w="103" w:type="dxa"/>
             </w:tcMar>
           </w:tcPr>
           <w:p>
@@ -4123,7 +4102,7 @@
             </w:tcBorders>
             <w:shd w:fill="auto" w:val="clear"/>
             <w:tcMar>
-              <w:left w:w="108" w:type="dxa"/>
+              <w:left w:w="103" w:type="dxa"/>
             </w:tcMar>
             <w:vAlign w:val="center"/>
           </w:tcPr>
@@ -4152,13 +4131,13 @@
         </w:tc>
         <w:tc>
           <w:tcPr>
-            <w:tcW w:w="900" w:type="dxa"/>
+            <w:tcW w:w="901" w:type="dxa"/>
             <w:tcBorders>
               <w:top w:val="nil"/>
             </w:tcBorders>
             <w:shd w:fill="auto" w:val="clear"/>
             <w:tcMar>
-              <w:left w:w="108" w:type="dxa"/>
+              <w:left w:w="103" w:type="dxa"/>
             </w:tcMar>
             <w:vAlign w:val="center"/>
           </w:tcPr>
@@ -4169,12 +4148,14 @@
               <w:jc w:val="both"/>
               <w:rPr>
                 <w:rFonts w:ascii="Times" w:hAnsi="Times" w:eastAsia="Times"/>
+                <w:szCs w:val="20"/>
                 <w:lang w:eastAsia="pt-BR"/>
               </w:rPr>
             </w:pPr>
             <w:r>
               <w:rPr>
                 <w:rFonts w:eastAsia="Times" w:ascii="Times" w:hAnsi="Times"/>
+                <w:szCs w:val="20"/>
                 <w:lang w:eastAsia="pt-BR"/>
               </w:rPr>
             </w:r>
@@ -4188,7 +4169,7 @@
             </w:tcBorders>
             <w:shd w:fill="auto" w:val="clear"/>
             <w:tcMar>
-              <w:left w:w="108" w:type="dxa"/>
+              <w:left w:w="103" w:type="dxa"/>
             </w:tcMar>
             <w:vAlign w:val="center"/>
           </w:tcPr>
@@ -4199,12 +4180,14 @@
               <w:jc w:val="both"/>
               <w:rPr>
                 <w:rFonts w:ascii="Times" w:hAnsi="Times" w:eastAsia="Times"/>
+                <w:szCs w:val="20"/>
                 <w:lang w:eastAsia="pt-BR"/>
               </w:rPr>
             </w:pPr>
             <w:r>
               <w:rPr>
                 <w:rFonts w:eastAsia="Times" w:ascii="Times" w:hAnsi="Times"/>
+                <w:szCs w:val="20"/>
                 <w:lang w:eastAsia="pt-BR"/>
               </w:rPr>
             </w:r>
@@ -4218,7 +4201,7 @@
             </w:tcBorders>
             <w:shd w:fill="auto" w:val="clear"/>
             <w:tcMar>
-              <w:left w:w="108" w:type="dxa"/>
+              <w:left w:w="103" w:type="dxa"/>
             </w:tcMar>
             <w:vAlign w:val="center"/>
           </w:tcPr>
@@ -4235,6 +4218,7 @@
             <w:r>
               <w:rPr>
                 <w:rFonts w:eastAsia="Times" w:ascii="Times" w:hAnsi="Times"/>
+                <w:szCs w:val="20"/>
                 <w:lang w:eastAsia="pt-BR"/>
               </w:rPr>
               <w:t>A,R</w:t>
@@ -4248,13 +4232,13 @@
         </w:trPr>
         <w:tc>
           <w:tcPr>
-            <w:tcW w:w="5334" w:type="dxa"/>
+            <w:tcW w:w="5333" w:type="dxa"/>
             <w:tcBorders>
               <w:top w:val="nil"/>
             </w:tcBorders>
             <w:shd w:fill="auto" w:val="clear"/>
             <w:tcMar>
-              <w:left w:w="108" w:type="dxa"/>
+              <w:left w:w="103" w:type="dxa"/>
             </w:tcMar>
           </w:tcPr>
           <w:p>
@@ -4286,7 +4270,7 @@
             </w:tcBorders>
             <w:shd w:fill="auto" w:val="clear"/>
             <w:tcMar>
-              <w:left w:w="108" w:type="dxa"/>
+              <w:left w:w="103" w:type="dxa"/>
             </w:tcMar>
             <w:vAlign w:val="center"/>
           </w:tcPr>
@@ -4315,13 +4299,13 @@
         </w:tc>
         <w:tc>
           <w:tcPr>
-            <w:tcW w:w="900" w:type="dxa"/>
+            <w:tcW w:w="901" w:type="dxa"/>
             <w:tcBorders>
               <w:top w:val="nil"/>
             </w:tcBorders>
             <w:shd w:fill="auto" w:val="clear"/>
             <w:tcMar>
-              <w:left w:w="108" w:type="dxa"/>
+              <w:left w:w="103" w:type="dxa"/>
             </w:tcMar>
             <w:vAlign w:val="center"/>
           </w:tcPr>
@@ -4338,6 +4322,7 @@
             <w:r>
               <w:rPr>
                 <w:rFonts w:eastAsia="Times" w:ascii="Times" w:hAnsi="Times"/>
+                <w:szCs w:val="20"/>
                 <w:lang w:eastAsia="pt-BR"/>
               </w:rPr>
               <w:t>R</w:t>
@@ -4352,7 +4337,7 @@
             </w:tcBorders>
             <w:shd w:fill="auto" w:val="clear"/>
             <w:tcMar>
-              <w:left w:w="108" w:type="dxa"/>
+              <w:left w:w="103" w:type="dxa"/>
             </w:tcMar>
             <w:vAlign w:val="center"/>
           </w:tcPr>
@@ -4369,6 +4354,7 @@
             <w:r>
               <w:rPr>
                 <w:rFonts w:eastAsia="Times" w:ascii="Times" w:hAnsi="Times"/>
+                <w:szCs w:val="20"/>
                 <w:lang w:eastAsia="pt-BR"/>
               </w:rPr>
               <w:t>R</w:t>
@@ -4383,7 +4369,7 @@
             </w:tcBorders>
             <w:shd w:fill="auto" w:val="clear"/>
             <w:tcMar>
-              <w:left w:w="108" w:type="dxa"/>
+              <w:left w:w="103" w:type="dxa"/>
             </w:tcMar>
             <w:vAlign w:val="center"/>
           </w:tcPr>
@@ -4400,6 +4386,7 @@
             <w:r>
               <w:rPr>
                 <w:rFonts w:eastAsia="Times" w:ascii="Times" w:hAnsi="Times"/>
+                <w:szCs w:val="20"/>
                 <w:lang w:eastAsia="pt-BR"/>
               </w:rPr>
               <w:t>R</w:t>
@@ -4490,7 +4477,7 @@
       <w:tblPr>
         <w:tblW w:w="9963" w:type="dxa"/>
         <w:jc w:val="left"/>
-        <w:tblInd w:w="0" w:type="dxa"/>
+        <w:tblInd w:w="-5" w:type="dxa"/>
         <w:tblBorders>
           <w:top w:val="single" w:sz="4" w:space="0" w:color="00000A"/>
           <w:left w:val="single" w:sz="4" w:space="0" w:color="00000A"/>
@@ -4501,7 +4488,7 @@
         </w:tblBorders>
         <w:tblCellMar>
           <w:top w:w="0" w:type="dxa"/>
-          <w:left w:w="108" w:type="dxa"/>
+          <w:left w:w="103" w:type="dxa"/>
           <w:bottom w:w="0" w:type="dxa"/>
           <w:right w:w="108" w:type="dxa"/>
         </w:tblCellMar>
@@ -4530,7 +4517,7 @@
             </w:tcBorders>
             <w:shd w:color="auto" w:fill="DBE5F1" w:themeFill="accent1" w:themeFillTint="33" w:val="clear"/>
             <w:tcMar>
-              <w:left w:w="108" w:type="dxa"/>
+              <w:left w:w="103" w:type="dxa"/>
             </w:tcMar>
             <w:vAlign w:val="center"/>
           </w:tcPr>
@@ -4558,7 +4545,7 @@
             </w:tcBorders>
             <w:shd w:color="auto" w:fill="DBE5F1" w:themeFill="accent1" w:themeFillTint="33" w:val="clear"/>
             <w:tcMar>
-              <w:left w:w="108" w:type="dxa"/>
+              <w:left w:w="103" w:type="dxa"/>
             </w:tcMar>
             <w:vAlign w:val="center"/>
           </w:tcPr>
@@ -4586,7 +4573,7 @@
             </w:tcBorders>
             <w:shd w:color="auto" w:fill="DBE5F1" w:themeFill="accent1" w:themeFillTint="33" w:val="clear"/>
             <w:tcMar>
-              <w:left w:w="108" w:type="dxa"/>
+              <w:left w:w="103" w:type="dxa"/>
             </w:tcMar>
             <w:vAlign w:val="center"/>
           </w:tcPr>
@@ -4614,7 +4601,7 @@
             </w:tcBorders>
             <w:shd w:color="auto" w:fill="DBE5F1" w:themeFill="accent1" w:themeFillTint="33" w:val="clear"/>
             <w:tcMar>
-              <w:left w:w="108" w:type="dxa"/>
+              <w:left w:w="103" w:type="dxa"/>
             </w:tcMar>
             <w:vAlign w:val="center"/>
           </w:tcPr>
@@ -4647,7 +4634,7 @@
             </w:tcBorders>
             <w:shd w:fill="auto" w:val="clear"/>
             <w:tcMar>
-              <w:left w:w="108" w:type="dxa"/>
+              <w:left w:w="103" w:type="dxa"/>
             </w:tcMar>
           </w:tcPr>
           <w:p>
@@ -4677,7 +4664,7 @@
             </w:tcBorders>
             <w:shd w:fill="auto" w:val="clear"/>
             <w:tcMar>
-              <w:left w:w="108" w:type="dxa"/>
+              <w:left w:w="103" w:type="dxa"/>
             </w:tcMar>
           </w:tcPr>
           <w:p>
@@ -4690,13 +4677,7 @@
               <w:rPr>
                 <w:rFonts w:cs="Arial"/>
               </w:rPr>
-              <w:t xml:space="preserve">Conduzir o bom andamento do projeto, coordenando de forma satisfatória, a fim de atender os resultados esperados. </w:t>
-            </w:r>
-            <w:r>
-              <w:rPr>
-                <w:rFonts w:cs="Arial"/>
-              </w:rPr>
-              <w:t xml:space="preserve">Aprovar campanha publicitária. Certificar a qualidade no andamento do projeto.  </w:t>
+              <w:t xml:space="preserve">Conduzir o bom andamento do projeto, coordenando de forma satisfatória, a fim de atender os resultados esperados. Aprovar campanha publicitária. Certificar a qualidade no andamento do projeto.  </w:t>
             </w:r>
           </w:p>
         </w:tc>
@@ -4713,7 +4694,7 @@
             </w:tcBorders>
             <w:shd w:fill="auto" w:val="clear"/>
             <w:tcMar>
-              <w:left w:w="108" w:type="dxa"/>
+              <w:left w:w="103" w:type="dxa"/>
             </w:tcMar>
           </w:tcPr>
           <w:p>
@@ -4743,7 +4724,7 @@
             </w:tcBorders>
             <w:shd w:fill="auto" w:val="clear"/>
             <w:tcMar>
-              <w:left w:w="108" w:type="dxa"/>
+              <w:left w:w="103" w:type="dxa"/>
             </w:tcMar>
           </w:tcPr>
           <w:p>
@@ -4756,13 +4737,7 @@
               <w:rPr>
                 <w:rFonts w:cs="Arial"/>
               </w:rPr>
-              <w:t xml:space="preserve">Total autoridade em relação aos recursos humanos do projeto e os recursos materiais. A aquisição de recursos humanos não está submetida ao gerente de projetos. </w:t>
-            </w:r>
-            <w:r>
-              <w:rPr>
-                <w:rFonts w:cs="Arial"/>
-              </w:rPr>
-              <w:t>Aprovar campanhas publicitárias.</w:t>
+              <w:t>Total autoridade em relação aos recursos humanos do projeto e os recursos materiais. A aquisição de recursos humanos não está submetida ao gerente de projetos. Aprovar campanhas publicitárias.</w:t>
             </w:r>
           </w:p>
         </w:tc>
@@ -4782,7 +4757,7 @@
             </w:tcBorders>
             <w:shd w:fill="auto" w:val="clear"/>
             <w:tcMar>
-              <w:left w:w="108" w:type="dxa"/>
+              <w:left w:w="103" w:type="dxa"/>
             </w:tcMar>
           </w:tcPr>
           <w:p>
@@ -4812,7 +4787,7 @@
             </w:tcBorders>
             <w:shd w:fill="auto" w:val="clear"/>
             <w:tcMar>
-              <w:left w:w="108" w:type="dxa"/>
+              <w:left w:w="103" w:type="dxa"/>
             </w:tcMar>
           </w:tcPr>
           <w:p>
@@ -4825,19 +4800,7 @@
               <w:rPr>
                 <w:rFonts w:cs="Arial"/>
               </w:rPr>
-              <w:t xml:space="preserve">Implementação da arquitetura e casos de uso do projeto, aderência aos padrões de projeto e políticas de boas práticas de desenvolvimento. </w:t>
-            </w:r>
-            <w:r>
-              <w:rPr>
-                <w:rFonts w:cs="Arial"/>
-              </w:rPr>
-              <w:t>Desenvolver a base de dados</w:t>
-            </w:r>
-            <w:r>
-              <w:rPr>
-                <w:rFonts w:cs="Arial"/>
-              </w:rPr>
-              <w:t xml:space="preserve"> </w:t>
+              <w:t xml:space="preserve">Implementação da arquitetura e casos de uso do projeto, aderência aos padrões de projeto e políticas de boas práticas de desenvolvimento. Desenvolver a base de dados </w:t>
             </w:r>
           </w:p>
         </w:tc>
@@ -4854,7 +4817,7 @@
             </w:tcBorders>
             <w:shd w:fill="auto" w:val="clear"/>
             <w:tcMar>
-              <w:left w:w="108" w:type="dxa"/>
+              <w:left w:w="103" w:type="dxa"/>
             </w:tcMar>
           </w:tcPr>
           <w:p>
@@ -4867,31 +4830,7 @@
               <w:rPr>
                 <w:rFonts w:cs="Arial"/>
               </w:rPr>
-              <w:t xml:space="preserve">Domínio de </w:t>
-            </w:r>
-            <w:r>
-              <w:rPr>
-                <w:rFonts w:cs="Arial"/>
-              </w:rPr>
-              <w:t>JavaScript</w:t>
-            </w:r>
-            <w:r>
-              <w:rPr>
-                <w:rFonts w:cs="Arial"/>
-              </w:rPr>
-              <w:t xml:space="preserve">,Java Web, padrões de projeto, conhecimento em UML, teste unitários, frameworks de desenvolvimento. </w:t>
-            </w:r>
-            <w:r>
-              <w:rPr>
-                <w:rFonts w:cs="Arial"/>
-              </w:rPr>
-              <w:t xml:space="preserve">MySQL. </w:t>
-            </w:r>
-            <w:r>
-              <w:rPr>
-                <w:rFonts w:cs="Arial"/>
-              </w:rPr>
-              <w:t>Auxiliar de enfermagem.</w:t>
+              <w:t>Domínio de JavaScript,Java Web, padrões de projeto, conhecimento em UML, teste unitários, frameworks de desenvolvimento. MySQL. Auxiliar de enfermagem.</w:t>
             </w:r>
           </w:p>
         </w:tc>
@@ -4908,7 +4847,7 @@
             </w:tcBorders>
             <w:shd w:fill="auto" w:val="clear"/>
             <w:tcMar>
-              <w:left w:w="108" w:type="dxa"/>
+              <w:left w:w="103" w:type="dxa"/>
             </w:tcMar>
           </w:tcPr>
           <w:p>
@@ -4920,7 +4859,9 @@
               </w:rPr>
             </w:pPr>
             <w:r>
-              <w:rPr/>
+              <w:rPr>
+                <w:rFonts w:cs="Arial"/>
+              </w:rPr>
             </w:r>
           </w:p>
         </w:tc>
@@ -4942,7 +4883,7 @@
             </w:tcBorders>
             <w:shd w:fill="auto" w:val="clear"/>
             <w:tcMar>
-              <w:left w:w="108" w:type="dxa"/>
+              <w:left w:w="103" w:type="dxa"/>
             </w:tcMar>
           </w:tcPr>
           <w:p>
@@ -4972,7 +4913,7 @@
             </w:tcBorders>
             <w:shd w:fill="auto" w:val="clear"/>
             <w:tcMar>
-              <w:left w:w="108" w:type="dxa"/>
+              <w:left w:w="103" w:type="dxa"/>
             </w:tcMar>
           </w:tcPr>
           <w:p>
@@ -4985,19 +4926,7 @@
               <w:rPr>
                 <w:rFonts w:cs="Arial"/>
               </w:rPr>
-              <w:t>Testar e aprovar entregas realizadas pelo desenvolvimento</w:t>
-            </w:r>
-            <w:r>
-              <w:rPr>
-                <w:rFonts w:cs="Arial"/>
-              </w:rPr>
-              <w:t xml:space="preserve">. </w:t>
-            </w:r>
-            <w:r>
-              <w:rPr>
-                <w:rFonts w:cs="Arial"/>
-              </w:rPr>
-              <w:t>Publicar campanhas publicitárias.</w:t>
+              <w:t>Testar e aprovar entregas realizadas pelo desenvolvimento. Publicar campanhas publicitárias.</w:t>
             </w:r>
           </w:p>
         </w:tc>
@@ -5014,7 +4943,7 @@
             </w:tcBorders>
             <w:shd w:fill="auto" w:val="clear"/>
             <w:tcMar>
-              <w:left w:w="108" w:type="dxa"/>
+              <w:left w:w="103" w:type="dxa"/>
             </w:tcMar>
           </w:tcPr>
           <w:p>
@@ -5027,13 +4956,7 @@
               <w:rPr>
                 <w:rFonts w:cs="Arial"/>
               </w:rPr>
-              <w:t xml:space="preserve">Conhecimento sobre técnicas de teste,  </w:t>
-            </w:r>
-            <w:r>
-              <w:rPr>
-                <w:rFonts w:cs="Arial"/>
-              </w:rPr>
-              <w:t>Conhecimento básicos de marketing online.</w:t>
+              <w:t>Conhecimento sobre técnicas de teste,  Conhecimento básicos de marketing online.</w:t>
             </w:r>
           </w:p>
         </w:tc>
@@ -5050,7 +4973,7 @@
             </w:tcBorders>
             <w:shd w:fill="auto" w:val="clear"/>
             <w:tcMar>
-              <w:left w:w="108" w:type="dxa"/>
+              <w:left w:w="103" w:type="dxa"/>
             </w:tcMar>
           </w:tcPr>
           <w:p>
@@ -5076,6 +4999,7 @@
           <w:tcPr>
             <w:tcW w:w="1614" w:type="dxa"/>
             <w:tcBorders>
+              <w:top w:val="single" w:sz="4" w:space="0" w:color="00000A"/>
               <w:left w:val="single" w:sz="4" w:space="0" w:color="00000A"/>
               <w:bottom w:val="single" w:sz="4" w:space="0" w:color="00000A"/>
               <w:right w:val="single" w:sz="4" w:space="0" w:color="00000A"/>
@@ -5084,7 +5008,7 @@
             </w:tcBorders>
             <w:shd w:fill="auto" w:val="clear"/>
             <w:tcMar>
-              <w:left w:w="108" w:type="dxa"/>
+              <w:left w:w="103" w:type="dxa"/>
             </w:tcMar>
           </w:tcPr>
           <w:p>
@@ -5103,6 +5027,7 @@
           <w:tcPr>
             <w:tcW w:w="3458" w:type="dxa"/>
             <w:tcBorders>
+              <w:top w:val="single" w:sz="4" w:space="0" w:color="00000A"/>
               <w:left w:val="single" w:sz="4" w:space="0" w:color="00000A"/>
               <w:bottom w:val="single" w:sz="4" w:space="0" w:color="00000A"/>
               <w:right w:val="single" w:sz="4" w:space="0" w:color="00000A"/>
@@ -5111,7 +5036,7 @@
             </w:tcBorders>
             <w:shd w:fill="auto" w:val="clear"/>
             <w:tcMar>
-              <w:left w:w="108" w:type="dxa"/>
+              <w:left w:w="103" w:type="dxa"/>
             </w:tcMar>
           </w:tcPr>
           <w:p>
@@ -5122,15 +5047,7 @@
             </w:pPr>
             <w:r>
               <w:rPr/>
-              <w:t xml:space="preserve">Definir requisitos e </w:t>
-            </w:r>
-            <w:r>
-              <w:rPr/>
-              <w:t xml:space="preserve">Aprovações de </w:t>
-            </w:r>
-            <w:r>
-              <w:rPr/>
-              <w:t>entregas.</w:t>
+              <w:t>Definir requisitos e Aprovações de entregas.</w:t>
             </w:r>
           </w:p>
         </w:tc>
@@ -5138,6 +5055,7 @@
           <w:tcPr>
             <w:tcW w:w="2445" w:type="dxa"/>
             <w:tcBorders>
+              <w:top w:val="single" w:sz="4" w:space="0" w:color="00000A"/>
               <w:left w:val="single" w:sz="4" w:space="0" w:color="00000A"/>
               <w:bottom w:val="single" w:sz="4" w:space="0" w:color="00000A"/>
               <w:right w:val="single" w:sz="4" w:space="0" w:color="00000A"/>
@@ -5146,7 +5064,7 @@
             </w:tcBorders>
             <w:shd w:fill="auto" w:val="clear"/>
             <w:tcMar>
-              <w:left w:w="108" w:type="dxa"/>
+              <w:left w:w="103" w:type="dxa"/>
             </w:tcMar>
           </w:tcPr>
           <w:p>
@@ -5167,6 +5085,7 @@
           <w:tcPr>
             <w:tcW w:w="2445" w:type="dxa"/>
             <w:tcBorders>
+              <w:top w:val="single" w:sz="4" w:space="0" w:color="00000A"/>
               <w:left w:val="single" w:sz="4" w:space="0" w:color="00000A"/>
               <w:bottom w:val="single" w:sz="4" w:space="0" w:color="00000A"/>
               <w:right w:val="single" w:sz="4" w:space="0" w:color="00000A"/>
@@ -5175,7 +5094,7 @@
             </w:tcBorders>
             <w:shd w:fill="auto" w:val="clear"/>
             <w:tcMar>
-              <w:left w:w="108" w:type="dxa"/>
+              <w:left w:w="103" w:type="dxa"/>
             </w:tcMar>
           </w:tcPr>
           <w:p>
@@ -5260,8 +5179,8 @@
         <w:pStyle w:val="Ttulo1"/>
         <w:rPr/>
       </w:pPr>
-      <w:bookmarkStart w:id="13" w:name="_Toc328400153"/>
-      <w:bookmarkEnd w:id="13"/>
+      <w:bookmarkStart w:id="11" w:name="_Toc328400153"/>
+      <w:bookmarkEnd w:id="11"/>
       <w:r>
         <w:rPr/>
         <w:t>Plano de gerenciamento de pessoal</w:t>
@@ -5281,8 +5200,8 @@
         <w:pStyle w:val="Ttulo2"/>
         <w:rPr/>
       </w:pPr>
-      <w:bookmarkStart w:id="14" w:name="_Toc328400154"/>
-      <w:bookmarkEnd w:id="14"/>
+      <w:bookmarkStart w:id="12" w:name="_Toc328400154"/>
+      <w:bookmarkEnd w:id="12"/>
       <w:r>
         <w:rPr/>
         <w:t>Mobilização do pessoal</w:t>
@@ -5304,17 +5223,28 @@
     <w:p>
       <w:pPr>
         <w:pStyle w:val="Descrio"/>
+        <w:rPr/>
+      </w:pPr>
+      <w:r>
         <w:rPr>
           <w:sz w:val="20"/>
           <w:lang w:val="pt-BR"/>
         </w:rPr>
-      </w:pPr>
+        <w:t xml:space="preserve">Todos os profissionais necessários ao bom andamento do projeto já estão presentes na própria empresa e serão alocados diretamente </w:t>
+      </w:r>
       <w:r>
         <w:rPr>
           <w:sz w:val="20"/>
           <w:lang w:val="pt-BR"/>
         </w:rPr>
-        <w:t>Todos os profissionais necessários ao bom andamento do projeto já estão presentes na própria empresa e serão alocados diretamente.</w:t>
+        <w:t>não havendo necessidade de treinamento para nenhuma função</w:t>
+      </w:r>
+      <w:r>
+        <w:rPr>
+          <w:sz w:val="20"/>
+          <w:lang w:val="pt-BR"/>
+        </w:rPr>
+        <w:t>.</w:t>
       </w:r>
     </w:p>
     <w:p>
@@ -5331,8 +5261,8 @@
         <w:pStyle w:val="Ttulo2"/>
         <w:rPr/>
       </w:pPr>
-      <w:bookmarkStart w:id="15" w:name="_Toc328400155"/>
-      <w:bookmarkEnd w:id="15"/>
+      <w:bookmarkStart w:id="13" w:name="_Toc328400155"/>
+      <w:bookmarkEnd w:id="13"/>
       <w:r>
         <w:rPr/>
         <w:t>Calendários dos recursos</w:t>
@@ -5352,10 +5282,10 @@
         <w:tblStyle w:val="GradeClara1"/>
         <w:tblW w:w="9886" w:type="dxa"/>
         <w:jc w:val="left"/>
-        <w:tblInd w:w="0" w:type="dxa"/>
+        <w:tblInd w:w="-10" w:type="dxa"/>
         <w:tblCellMar>
           <w:top w:w="0" w:type="dxa"/>
-          <w:left w:w="107" w:type="dxa"/>
+          <w:left w:w="97" w:type="dxa"/>
           <w:bottom w:w="0" w:type="dxa"/>
           <w:right w:w="108" w:type="dxa"/>
         </w:tblCellMar>
@@ -5380,7 +5310,7 @@
             </w:tcBorders>
             <w:shd w:fill="auto" w:val="clear"/>
             <w:tcMar>
-              <w:left w:w="107" w:type="dxa"/>
+              <w:left w:w="97" w:type="dxa"/>
             </w:tcMar>
           </w:tcPr>
           <w:p>
@@ -5396,7 +5326,7 @@
             </w:pPr>
             <w:r>
               <w:rPr>
-                <w:rFonts w:eastAsia="" w:cs="" w:cstheme="majorBidi" w:eastAsiaTheme="majorEastAsia" w:ascii="Cambria" w:hAnsi="Cambria"/>
+                <w:rFonts w:eastAsia="" w:cs="" w:ascii="Cambria" w:hAnsi="Cambria" w:cstheme="majorBidi" w:eastAsiaTheme="majorEastAsia"/>
                 <w:b/>
                 <w:bCs/>
               </w:rPr>
@@ -5413,7 +5343,7 @@
             </w:tcBorders>
             <w:shd w:fill="auto" w:val="clear"/>
             <w:tcMar>
-              <w:left w:w="107" w:type="dxa"/>
+              <w:left w:w="97" w:type="dxa"/>
             </w:tcMar>
           </w:tcPr>
           <w:p>
@@ -5430,7 +5360,7 @@
             </w:pPr>
             <w:r>
               <w:rPr>
-                <w:rFonts w:eastAsia="" w:cs="" w:cstheme="majorBidi" w:eastAsiaTheme="majorEastAsia" w:ascii="Cambria" w:hAnsi="Cambria"/>
+                <w:rFonts w:eastAsia="" w:cs="" w:ascii="Cambria" w:hAnsi="Cambria" w:cstheme="majorBidi" w:eastAsiaTheme="majorEastAsia"/>
                 <w:b/>
                 <w:bCs/>
               </w:rPr>
@@ -5447,7 +5377,7 @@
             </w:tcBorders>
             <w:shd w:fill="auto" w:val="clear"/>
             <w:tcMar>
-              <w:left w:w="107" w:type="dxa"/>
+              <w:left w:w="97" w:type="dxa"/>
             </w:tcMar>
           </w:tcPr>
           <w:p>
@@ -5464,7 +5394,7 @@
             </w:pPr>
             <w:r>
               <w:rPr>
-                <w:rFonts w:eastAsia="" w:cs="" w:cstheme="majorBidi" w:eastAsiaTheme="majorEastAsia" w:ascii="Cambria" w:hAnsi="Cambria"/>
+                <w:rFonts w:eastAsia="" w:cs="" w:ascii="Cambria" w:hAnsi="Cambria" w:cstheme="majorBidi" w:eastAsiaTheme="majorEastAsia"/>
                 <w:b/>
                 <w:bCs/>
               </w:rPr>
@@ -5484,7 +5414,7 @@
             <w:tcBorders/>
             <w:shd w:fill="auto" w:val="clear"/>
             <w:tcMar>
-              <w:left w:w="107" w:type="dxa"/>
+              <w:left w:w="97" w:type="dxa"/>
             </w:tcMar>
           </w:tcPr>
           <w:p>
@@ -5499,43 +5429,11 @@
             </w:pPr>
             <w:r>
               <w:rPr>
-                <w:rFonts w:eastAsia="" w:cs="" w:cstheme="majorBidi" w:eastAsiaTheme="majorEastAsia" w:ascii="Cambria" w:hAnsi="Cambria"/>
+                <w:rFonts w:eastAsia="" w:cs="" w:ascii="Cambria" w:hAnsi="Cambria" w:cstheme="majorBidi" w:eastAsiaTheme="majorEastAsia"/>
                 <w:b w:val="false"/>
                 <w:bCs/>
               </w:rPr>
-              <w:t>29</w:t>
-            </w:r>
-            <w:r>
-              <w:rPr>
-                <w:rFonts w:eastAsia="" w:cs="" w:cstheme="majorBidi" w:eastAsiaTheme="majorEastAsia" w:ascii="Cambria" w:hAnsi="Cambria"/>
-                <w:b w:val="false"/>
-                <w:bCs/>
-              </w:rPr>
-              <w:t>/</w:t>
-            </w:r>
-            <w:r>
-              <w:rPr>
-                <w:rFonts w:eastAsia="" w:cs="" w:cstheme="majorBidi" w:eastAsiaTheme="majorEastAsia" w:ascii="Cambria" w:hAnsi="Cambria"/>
-                <w:b w:val="false"/>
-                <w:bCs/>
-              </w:rPr>
-              <w:t>10</w:t>
-            </w:r>
-            <w:r>
-              <w:rPr>
-                <w:rFonts w:eastAsia="" w:cs="" w:cstheme="majorBidi" w:eastAsiaTheme="majorEastAsia" w:ascii="Cambria" w:hAnsi="Cambria"/>
-                <w:b w:val="false"/>
-                <w:bCs/>
-              </w:rPr>
-              <w:t>/201</w:t>
-            </w:r>
-            <w:r>
-              <w:rPr>
-                <w:rFonts w:eastAsia="" w:cs="" w:cstheme="majorBidi" w:eastAsiaTheme="majorEastAsia" w:ascii="Cambria" w:hAnsi="Cambria"/>
-                <w:b w:val="false"/>
-                <w:bCs/>
-              </w:rPr>
-              <w:t>4</w:t>
+              <w:t>29/10/2014</w:t>
             </w:r>
           </w:p>
         </w:tc>
@@ -5545,7 +5443,7 @@
             <w:tcBorders/>
             <w:shd w:fill="auto" w:val="clear"/>
             <w:tcMar>
-              <w:left w:w="107" w:type="dxa"/>
+              <w:left w:w="97" w:type="dxa"/>
             </w:tcMar>
           </w:tcPr>
           <w:p>
@@ -5558,23 +5456,7 @@
             </w:pPr>
             <w:r>
               <w:rPr/>
-              <w:t>27</w:t>
-            </w:r>
-            <w:r>
-              <w:rPr/>
-              <w:t>/</w:t>
-            </w:r>
-            <w:r>
-              <w:rPr/>
-              <w:t>05</w:t>
-            </w:r>
-            <w:r>
-              <w:rPr/>
-              <w:t>/201</w:t>
-            </w:r>
-            <w:r>
-              <w:rPr/>
-              <w:t>5</w:t>
+              <w:t>27/05/2015</w:t>
             </w:r>
           </w:p>
         </w:tc>
@@ -5584,7 +5466,7 @@
             <w:tcBorders/>
             <w:shd w:fill="auto" w:val="clear"/>
             <w:tcMar>
-              <w:left w:w="107" w:type="dxa"/>
+              <w:left w:w="97" w:type="dxa"/>
             </w:tcMar>
           </w:tcPr>
           <w:p>
@@ -5615,7 +5497,7 @@
             <w:tcBorders/>
             <w:shd w:fill="auto" w:val="clear"/>
             <w:tcMar>
-              <w:left w:w="107" w:type="dxa"/>
+              <w:left w:w="97" w:type="dxa"/>
             </w:tcMar>
           </w:tcPr>
           <w:p>
@@ -5630,43 +5512,11 @@
             </w:pPr>
             <w:r>
               <w:rPr>
-                <w:rFonts w:eastAsia="" w:cs="" w:cstheme="majorBidi" w:eastAsiaTheme="majorEastAsia" w:ascii="Cambria" w:hAnsi="Cambria"/>
+                <w:rFonts w:eastAsia="" w:cs="" w:ascii="Cambria" w:hAnsi="Cambria" w:cstheme="majorBidi" w:eastAsiaTheme="majorEastAsia"/>
                 <w:b w:val="false"/>
                 <w:bCs/>
               </w:rPr>
-              <w:t>29</w:t>
-            </w:r>
-            <w:r>
-              <w:rPr>
-                <w:rFonts w:eastAsia="" w:cs="" w:cstheme="majorBidi" w:eastAsiaTheme="majorEastAsia" w:ascii="Cambria" w:hAnsi="Cambria"/>
-                <w:b w:val="false"/>
-                <w:bCs/>
-              </w:rPr>
-              <w:t>/</w:t>
-            </w:r>
-            <w:r>
-              <w:rPr>
-                <w:rFonts w:eastAsia="" w:cs="" w:cstheme="majorBidi" w:eastAsiaTheme="majorEastAsia" w:ascii="Cambria" w:hAnsi="Cambria"/>
-                <w:b w:val="false"/>
-                <w:bCs/>
-              </w:rPr>
-              <w:t>10</w:t>
-            </w:r>
-            <w:r>
-              <w:rPr>
-                <w:rFonts w:eastAsia="" w:cs="" w:cstheme="majorBidi" w:eastAsiaTheme="majorEastAsia" w:ascii="Cambria" w:hAnsi="Cambria"/>
-                <w:b w:val="false"/>
-                <w:bCs/>
-              </w:rPr>
-              <w:t>/201</w:t>
-            </w:r>
-            <w:r>
-              <w:rPr>
-                <w:rFonts w:eastAsia="" w:cs="" w:cstheme="majorBidi" w:eastAsiaTheme="majorEastAsia" w:ascii="Cambria" w:hAnsi="Cambria"/>
-                <w:b w:val="false"/>
-                <w:bCs/>
-              </w:rPr>
-              <w:t>4</w:t>
+              <w:t>29/10/2014</w:t>
             </w:r>
           </w:p>
         </w:tc>
@@ -5676,7 +5526,7 @@
             <w:tcBorders/>
             <w:shd w:fill="auto" w:val="clear"/>
             <w:tcMar>
-              <w:left w:w="107" w:type="dxa"/>
+              <w:left w:w="97" w:type="dxa"/>
             </w:tcMar>
           </w:tcPr>
           <w:p>
@@ -5689,23 +5539,7 @@
             </w:pPr>
             <w:r>
               <w:rPr/>
-              <w:t>27</w:t>
-            </w:r>
-            <w:r>
-              <w:rPr/>
-              <w:t>/</w:t>
-            </w:r>
-            <w:r>
-              <w:rPr/>
-              <w:t>05</w:t>
-            </w:r>
-            <w:r>
-              <w:rPr/>
-              <w:t>/201</w:t>
-            </w:r>
-            <w:r>
-              <w:rPr/>
-              <w:t>5</w:t>
+              <w:t>27/05/2015</w:t>
             </w:r>
           </w:p>
         </w:tc>
@@ -5715,7 +5549,7 @@
             <w:tcBorders/>
             <w:shd w:fill="auto" w:val="clear"/>
             <w:tcMar>
-              <w:left w:w="107" w:type="dxa"/>
+              <w:left w:w="97" w:type="dxa"/>
             </w:tcMar>
           </w:tcPr>
           <w:p>
@@ -5748,7 +5582,7 @@
             <w:tcBorders/>
             <w:shd w:fill="auto" w:val="clear"/>
             <w:tcMar>
-              <w:left w:w="107" w:type="dxa"/>
+              <w:left w:w="97" w:type="dxa"/>
             </w:tcMar>
           </w:tcPr>
           <w:p>
@@ -5763,43 +5597,11 @@
             </w:pPr>
             <w:r>
               <w:rPr>
-                <w:rFonts w:eastAsia="" w:cs="" w:cstheme="majorBidi" w:eastAsiaTheme="majorEastAsia" w:ascii="Cambria" w:hAnsi="Cambria"/>
+                <w:rFonts w:eastAsia="" w:cs="" w:ascii="Cambria" w:hAnsi="Cambria" w:cstheme="majorBidi" w:eastAsiaTheme="majorEastAsia"/>
                 <w:b w:val="false"/>
                 <w:bCs/>
               </w:rPr>
-              <w:t>22</w:t>
-            </w:r>
-            <w:r>
-              <w:rPr>
-                <w:rFonts w:eastAsia="" w:cs="" w:cstheme="majorBidi" w:eastAsiaTheme="majorEastAsia" w:ascii="Cambria" w:hAnsi="Cambria"/>
-                <w:b w:val="false"/>
-                <w:bCs/>
-              </w:rPr>
-              <w:t>/1</w:t>
-            </w:r>
-            <w:r>
-              <w:rPr>
-                <w:rFonts w:eastAsia="" w:cs="" w:cstheme="majorBidi" w:eastAsiaTheme="majorEastAsia" w:ascii="Cambria" w:hAnsi="Cambria"/>
-                <w:b w:val="false"/>
-                <w:bCs/>
-              </w:rPr>
-              <w:t>0</w:t>
-            </w:r>
-            <w:r>
-              <w:rPr>
-                <w:rFonts w:eastAsia="" w:cs="" w:cstheme="majorBidi" w:eastAsiaTheme="majorEastAsia" w:ascii="Cambria" w:hAnsi="Cambria"/>
-                <w:b w:val="false"/>
-                <w:bCs/>
-              </w:rPr>
-              <w:t>/201</w:t>
-            </w:r>
-            <w:r>
-              <w:rPr>
-                <w:rFonts w:eastAsia="" w:cs="" w:cstheme="majorBidi" w:eastAsiaTheme="majorEastAsia" w:ascii="Cambria" w:hAnsi="Cambria"/>
-                <w:b w:val="false"/>
-                <w:bCs/>
-              </w:rPr>
-              <w:t>4</w:t>
+              <w:t>22/10/2014</w:t>
             </w:r>
           </w:p>
         </w:tc>
@@ -5809,7 +5611,7 @@
             <w:tcBorders/>
             <w:shd w:fill="auto" w:val="clear"/>
             <w:tcMar>
-              <w:left w:w="107" w:type="dxa"/>
+              <w:left w:w="97" w:type="dxa"/>
             </w:tcMar>
           </w:tcPr>
           <w:p>
@@ -5822,23 +5624,7 @@
             </w:pPr>
             <w:r>
               <w:rPr/>
-              <w:t>27</w:t>
-            </w:r>
-            <w:r>
-              <w:rPr/>
-              <w:t>/</w:t>
-            </w:r>
-            <w:r>
-              <w:rPr/>
-              <w:t>05</w:t>
-            </w:r>
-            <w:r>
-              <w:rPr/>
-              <w:t>/201</w:t>
-            </w:r>
-            <w:r>
-              <w:rPr/>
-              <w:t>5</w:t>
+              <w:t>27/05/2015</w:t>
             </w:r>
           </w:p>
         </w:tc>
@@ -5848,7 +5634,7 @@
             <w:tcBorders/>
             <w:shd w:fill="auto" w:val="clear"/>
             <w:tcMar>
-              <w:left w:w="107" w:type="dxa"/>
+              <w:left w:w="97" w:type="dxa"/>
             </w:tcMar>
           </w:tcPr>
           <w:p>
@@ -5876,12 +5662,10 @@
           <w:tcPr>
             <w:tcW w:w="3295" w:type="dxa"/>
             <w:cnfStyle w:val="001000000000" w:firstRow="0" w:lastRow="0" w:firstColumn="1" w:lastColumn="0" w:oddVBand="0" w:evenVBand="0" w:oddHBand="0" w:evenHBand="0" w:firstRowFirstColumn="0" w:firstRowLastColumn="0" w:lastRowFirstColumn="0" w:lastRowLastColumn="0"/>
-            <w:tcBorders>
-              <w:top w:val="nil"/>
-            </w:tcBorders>
-            <w:shd w:fill="auto" w:val="clear"/>
-            <w:tcMar>
-              <w:left w:w="107" w:type="dxa"/>
+            <w:tcBorders/>
+            <w:shd w:fill="auto" w:val="clear"/>
+            <w:tcMar>
+              <w:left w:w="97" w:type="dxa"/>
             </w:tcMar>
           </w:tcPr>
           <w:p>
@@ -5897,50 +5681,21 @@
             </w:pPr>
             <w:r>
               <w:rPr>
-                <w:rFonts w:eastAsia="" w:cs="" w:cstheme="majorBidi" w:eastAsiaTheme="majorEastAsia" w:ascii="Cambria" w:hAnsi="Cambria"/>
-                <w:bCs/>
-              </w:rPr>
-              <w:t>22</w:t>
-            </w:r>
-            <w:r>
-              <w:rPr>
-                <w:rFonts w:eastAsia="" w:cs="" w:cstheme="majorBidi" w:eastAsiaTheme="majorEastAsia" w:ascii="Cambria" w:hAnsi="Cambria"/>
-                <w:bCs/>
-              </w:rPr>
-              <w:t>/</w:t>
-            </w:r>
-            <w:r>
-              <w:rPr>
-                <w:rFonts w:eastAsia="" w:cs="" w:cstheme="majorBidi" w:eastAsiaTheme="majorEastAsia" w:ascii="Cambria" w:hAnsi="Cambria"/>
-                <w:bCs/>
-              </w:rPr>
-              <w:t>10</w:t>
-            </w:r>
-            <w:r>
-              <w:rPr>
-                <w:rFonts w:eastAsia="" w:cs="" w:cstheme="majorBidi" w:eastAsiaTheme="majorEastAsia" w:ascii="Cambria" w:hAnsi="Cambria"/>
-                <w:bCs/>
-              </w:rPr>
-              <w:t>/201</w:t>
-            </w:r>
-            <w:r>
-              <w:rPr>
-                <w:rFonts w:eastAsia="" w:cs="" w:cstheme="majorBidi" w:eastAsiaTheme="majorEastAsia" w:ascii="Cambria" w:hAnsi="Cambria"/>
-                <w:bCs/>
-              </w:rPr>
-              <w:t>4</w:t>
+                <w:rFonts w:eastAsia="" w:cs="" w:ascii="Cambria" w:hAnsi="Cambria" w:cstheme="majorBidi" w:eastAsiaTheme="majorEastAsia"/>
+                <w:b w:val="false"/>
+                <w:bCs w:val="false"/>
+              </w:rPr>
+              <w:t>22/10/2014</w:t>
             </w:r>
           </w:p>
         </w:tc>
         <w:tc>
           <w:tcPr>
             <w:tcW w:w="3295" w:type="dxa"/>
-            <w:tcBorders>
-              <w:top w:val="nil"/>
-            </w:tcBorders>
-            <w:shd w:fill="auto" w:val="clear"/>
-            <w:tcMar>
-              <w:left w:w="107" w:type="dxa"/>
+            <w:tcBorders/>
+            <w:shd w:fill="auto" w:val="clear"/>
+            <w:tcMar>
+              <w:left w:w="97" w:type="dxa"/>
             </w:tcMar>
           </w:tcPr>
           <w:p>
@@ -5953,35 +5708,17 @@
             </w:pPr>
             <w:r>
               <w:rPr/>
-              <w:t>27</w:t>
-            </w:r>
-            <w:r>
-              <w:rPr/>
-              <w:t>/</w:t>
-            </w:r>
-            <w:r>
-              <w:rPr/>
-              <w:t>05</w:t>
-            </w:r>
-            <w:r>
-              <w:rPr/>
-              <w:t>/201</w:t>
-            </w:r>
-            <w:r>
-              <w:rPr/>
-              <w:t>5</w:t>
+              <w:t>27/05/2015</w:t>
             </w:r>
           </w:p>
         </w:tc>
         <w:tc>
           <w:tcPr>
             <w:tcW w:w="3296" w:type="dxa"/>
-            <w:tcBorders>
-              <w:top w:val="nil"/>
-            </w:tcBorders>
-            <w:shd w:fill="auto" w:val="clear"/>
-            <w:tcMar>
-              <w:left w:w="107" w:type="dxa"/>
+            <w:tcBorders/>
+            <w:shd w:fill="auto" w:val="clear"/>
+            <w:tcMar>
+              <w:left w:w="97" w:type="dxa"/>
             </w:tcMar>
           </w:tcPr>
           <w:p>
@@ -6014,8 +5751,8 @@
         <w:pStyle w:val="Ttulo2"/>
         <w:rPr/>
       </w:pPr>
-      <w:bookmarkStart w:id="16" w:name="_Toc328400156"/>
-      <w:bookmarkEnd w:id="16"/>
+      <w:bookmarkStart w:id="14" w:name="_Toc328400156"/>
+      <w:bookmarkEnd w:id="14"/>
       <w:r>
         <w:rPr/>
         <w:t>Plano de liberação de pessoal</w:t>
@@ -6072,7 +5809,7 @@
       <w:tblPr>
         <w:tblW w:w="8675" w:type="dxa"/>
         <w:jc w:val="left"/>
-        <w:tblInd w:w="0" w:type="dxa"/>
+        <w:tblInd w:w="-5" w:type="dxa"/>
         <w:tblBorders>
           <w:top w:val="single" w:sz="4" w:space="0" w:color="999999"/>
           <w:left w:val="single" w:sz="4" w:space="0" w:color="999999"/>
@@ -6083,16 +5820,16 @@
         </w:tblBorders>
         <w:tblCellMar>
           <w:top w:w="0" w:type="dxa"/>
-          <w:left w:w="28" w:type="dxa"/>
+          <w:left w:w="23" w:type="dxa"/>
           <w:bottom w:w="0" w:type="dxa"/>
           <w:right w:w="0" w:type="dxa"/>
         </w:tblCellMar>
         <w:tblLook w:val="0000" w:noVBand="0" w:noHBand="0" w:lastColumn="0" w:firstColumn="0" w:lastRow="0" w:firstRow="0"/>
       </w:tblPr>
       <w:tblGrid>
-        <w:gridCol w:w="2437"/>
+        <w:gridCol w:w="2436"/>
         <w:gridCol w:w="4678"/>
-        <w:gridCol w:w="1560"/>
+        <w:gridCol w:w="1561"/>
       </w:tblGrid>
       <w:tr>
         <w:trPr>
@@ -6112,7 +5849,7 @@
             </w:tcBorders>
             <w:shd w:color="auto" w:fill="DBE5F1" w:themeFill="accent1" w:themeFillTint="33" w:val="clear"/>
             <w:tcMar>
-              <w:left w:w="28" w:type="dxa"/>
+              <w:left w:w="23" w:type="dxa"/>
             </w:tcMar>
             <w:vAlign w:val="center"/>
           </w:tcPr>
@@ -6140,7 +5877,7 @@
         </w:trPr>
         <w:tc>
           <w:tcPr>
-            <w:tcW w:w="2437" w:type="dxa"/>
+            <w:tcW w:w="2436" w:type="dxa"/>
             <w:tcBorders>
               <w:top w:val="single" w:sz="4" w:space="0" w:color="999999"/>
               <w:left w:val="single" w:sz="4" w:space="0" w:color="999999"/>
@@ -6151,7 +5888,7 @@
             </w:tcBorders>
             <w:shd w:color="auto" w:fill="DBE5F1" w:themeFill="accent1" w:themeFillTint="33" w:val="clear"/>
             <w:tcMar>
-              <w:left w:w="28" w:type="dxa"/>
+              <w:left w:w="23" w:type="dxa"/>
             </w:tcMar>
             <w:vAlign w:val="center"/>
           </w:tcPr>
@@ -6185,7 +5922,7 @@
             </w:tcBorders>
             <w:shd w:color="auto" w:fill="DBE5F1" w:themeFill="accent1" w:themeFillTint="33" w:val="clear"/>
             <w:tcMar>
-              <w:left w:w="28" w:type="dxa"/>
+              <w:left w:w="23" w:type="dxa"/>
             </w:tcMar>
             <w:vAlign w:val="center"/>
           </w:tcPr>
@@ -6208,7 +5945,7 @@
         </w:tc>
         <w:tc>
           <w:tcPr>
-            <w:tcW w:w="1560" w:type="dxa"/>
+            <w:tcW w:w="1561" w:type="dxa"/>
             <w:tcBorders>
               <w:top w:val="single" w:sz="4" w:space="0" w:color="999999"/>
               <w:left w:val="single" w:sz="4" w:space="0" w:color="999999"/>
@@ -6219,7 +5956,7 @@
             </w:tcBorders>
             <w:shd w:color="auto" w:fill="DBE5F1" w:themeFill="accent1" w:themeFillTint="33" w:val="clear"/>
             <w:tcMar>
-              <w:left w:w="28" w:type="dxa"/>
+              <w:left w:w="23" w:type="dxa"/>
             </w:tcMar>
             <w:vAlign w:val="center"/>
           </w:tcPr>
@@ -6247,7 +5984,7 @@
         </w:trPr>
         <w:tc>
           <w:tcPr>
-            <w:tcW w:w="2437" w:type="dxa"/>
+            <w:tcW w:w="2436" w:type="dxa"/>
             <w:tcBorders>
               <w:top w:val="single" w:sz="4" w:space="0" w:color="999999"/>
               <w:left w:val="single" w:sz="4" w:space="0" w:color="999999"/>
@@ -6258,7 +5995,7 @@
             </w:tcBorders>
             <w:shd w:fill="auto" w:val="clear"/>
             <w:tcMar>
-              <w:left w:w="28" w:type="dxa"/>
+              <w:left w:w="23" w:type="dxa"/>
             </w:tcMar>
             <w:vAlign w:val="center"/>
           </w:tcPr>
@@ -6286,7 +6023,7 @@
             </w:tcBorders>
             <w:shd w:fill="auto" w:val="clear"/>
             <w:tcMar>
-              <w:left w:w="28" w:type="dxa"/>
+              <w:left w:w="23" w:type="dxa"/>
             </w:tcMar>
             <w:vAlign w:val="center"/>
           </w:tcPr>
@@ -6302,7 +6039,7 @@
         </w:tc>
         <w:tc>
           <w:tcPr>
-            <w:tcW w:w="1560" w:type="dxa"/>
+            <w:tcW w:w="1561" w:type="dxa"/>
             <w:tcBorders>
               <w:top w:val="single" w:sz="4" w:space="0" w:color="999999"/>
               <w:left w:val="single" w:sz="4" w:space="0" w:color="999999"/>
@@ -6313,7 +6050,7 @@
             </w:tcBorders>
             <w:shd w:fill="auto" w:val="clear"/>
             <w:tcMar>
-              <w:left w:w="28" w:type="dxa"/>
+              <w:left w:w="23" w:type="dxa"/>
             </w:tcMar>
             <w:vAlign w:val="center"/>
           </w:tcPr>
@@ -6334,7 +6071,7 @@
         </w:trPr>
         <w:tc>
           <w:tcPr>
-            <w:tcW w:w="2437" w:type="dxa"/>
+            <w:tcW w:w="2436" w:type="dxa"/>
             <w:tcBorders>
               <w:top w:val="single" w:sz="4" w:space="0" w:color="999999"/>
               <w:left w:val="single" w:sz="4" w:space="0" w:color="999999"/>
@@ -6345,7 +6082,7 @@
             </w:tcBorders>
             <w:shd w:fill="auto" w:val="clear"/>
             <w:tcMar>
-              <w:left w:w="28" w:type="dxa"/>
+              <w:left w:w="23" w:type="dxa"/>
             </w:tcMar>
             <w:vAlign w:val="center"/>
           </w:tcPr>
@@ -6373,7 +6110,7 @@
             </w:tcBorders>
             <w:shd w:fill="auto" w:val="clear"/>
             <w:tcMar>
-              <w:left w:w="28" w:type="dxa"/>
+              <w:left w:w="23" w:type="dxa"/>
             </w:tcMar>
             <w:vAlign w:val="center"/>
           </w:tcPr>
@@ -6389,7 +6126,7 @@
         </w:tc>
         <w:tc>
           <w:tcPr>
-            <w:tcW w:w="1560" w:type="dxa"/>
+            <w:tcW w:w="1561" w:type="dxa"/>
             <w:tcBorders>
               <w:top w:val="single" w:sz="4" w:space="0" w:color="999999"/>
               <w:left w:val="single" w:sz="4" w:space="0" w:color="999999"/>
@@ -6400,7 +6137,7 @@
             </w:tcBorders>
             <w:shd w:fill="auto" w:val="clear"/>
             <w:tcMar>
-              <w:left w:w="28" w:type="dxa"/>
+              <w:left w:w="23" w:type="dxa"/>
             </w:tcMar>
             <w:vAlign w:val="center"/>
           </w:tcPr>
@@ -6467,16 +6204,26 @@
         <w:pStyle w:val="Normal"/>
         <w:spacing w:lineRule="auto" w:line="360"/>
         <w:jc w:val="both"/>
+        <w:rPr/>
+      </w:pPr>
+      <w:r>
         <w:rPr>
           <w:rFonts w:cs="Arial"/>
         </w:rPr>
-      </w:pPr>
+        <w:tab/>
+        <w:t xml:space="preserve">Tendo em vista a melhor realização dos objetivos do projeto, o Gerente de Projetos fica responsável para gerenciar e manejar o projeto, tendo autoridade total para alocar, </w:t>
+      </w:r>
       <w:r>
         <w:rPr>
           <w:rFonts w:cs="Arial"/>
         </w:rPr>
-        <w:tab/>
-        <w:t>Tendo em vista a melhor realização dos objetivos do projeto, o Gerente de Projetos fica responsável para gerenciar e manejar o projeto, tendo autoridade total para alocar, re-alocar e substituir recursos humanos.</w:t>
+        <w:t>realocar</w:t>
+      </w:r>
+      <w:r>
+        <w:rPr>
+          <w:rFonts w:cs="Arial"/>
+        </w:rPr>
+        <w:t xml:space="preserve"> e substituir recursos humanos.</w:t>
       </w:r>
     </w:p>
     <w:p>
@@ -6630,16 +6377,62 @@
         <w:pStyle w:val="Normal"/>
         <w:spacing w:lineRule="auto" w:line="360"/>
         <w:jc w:val="both"/>
+        <w:rPr/>
+      </w:pPr>
+      <w:r>
         <w:rPr>
           <w:rFonts w:cs="Arial"/>
         </w:rPr>
-      </w:pPr>
+        <w:tab/>
+        <w:t xml:space="preserve">Ao fim de cada </w:t>
+      </w:r>
       <w:r>
         <w:rPr>
           <w:rFonts w:cs="Arial"/>
         </w:rPr>
-        <w:tab/>
-        <w:t>Ao fim de cada mês, será calculada uma média aritmética das pontuações adquiridas por cada membro ao longo do período, os membros que atingirem médias acima de 4,5 (quatro e meio) e não tiverem atrasos nos desenvolvimentos dos pacotes de trabalho receberão uma bonificação no valor de R$ 100,00 (cem reais) por pacote de trabalho.</w:t>
+        <w:t>semana</w:t>
+      </w:r>
+      <w:r>
+        <w:rPr>
+          <w:rFonts w:cs="Arial"/>
+        </w:rPr>
+        <w:t xml:space="preserve">, será calculada uma média aritmética das pontuações adquiridas por cada membro ao longo do período, os </w:t>
+      </w:r>
+      <w:r>
+        <w:rPr>
+          <w:rFonts w:cs="Arial"/>
+        </w:rPr>
+        <w:t>2</w:t>
+      </w:r>
+      <w:r>
+        <w:rPr>
+          <w:rFonts w:cs="Arial"/>
+        </w:rPr>
+        <w:t xml:space="preserve"> membros que atingirem </w:t>
+      </w:r>
+      <w:r>
+        <w:rPr>
+          <w:rFonts w:cs="Arial"/>
+        </w:rPr>
+        <w:t xml:space="preserve">as maiores </w:t>
+      </w:r>
+      <w:r>
+        <w:rPr>
+          <w:rFonts w:cs="Arial"/>
+        </w:rPr>
+        <w:t xml:space="preserve">médias e não tiverem atrasos nos desenvolvimentos dos pacotes de trabalho receberão </w:t>
+      </w:r>
+      <w:r>
+        <w:rPr>
+          <w:rFonts w:cs="Arial"/>
+        </w:rPr>
+        <w:t>como bonificação uma poltrona para melhor realização de suas atividades pelo período de uma semana, podendo este tempo ser estendido caso consiga alcançar a meta novamente</w:t>
+      </w:r>
+      <w:r>
+        <w:rPr>
+          <w:rFonts w:cs="Arial"/>
+        </w:rPr>
+        <w:t>.</w:t>
       </w:r>
     </w:p>
     <w:p>
@@ -6662,18 +6455,28 @@
         <w:pStyle w:val="Normal"/>
         <w:spacing w:lineRule="auto" w:line="360"/>
         <w:jc w:val="both"/>
+        <w:rPr/>
+      </w:pPr>
+      <w:r>
         <w:rPr>
           <w:rFonts w:cs="Arial"/>
           <w:b/>
-          <w:b/>
-        </w:rPr>
-      </w:pPr>
+        </w:rPr>
+        <w:t xml:space="preserve">VII – </w:t>
+      </w:r>
       <w:r>
         <w:rPr>
           <w:rFonts w:cs="Arial"/>
           <w:b/>
         </w:rPr>
-        <w:t>VII – Freqüência de avaliação consolidada dos resultados do time</w:t>
+        <w:t>Frequência</w:t>
+      </w:r>
+      <w:r>
+        <w:rPr>
+          <w:rFonts w:cs="Arial"/>
+          <w:b/>
+        </w:rPr>
+        <w:t xml:space="preserve"> de avaliação consolidada dos resultados do time</w:t>
       </w:r>
     </w:p>
     <w:p>
@@ -6681,9 +6484,7 @@
         <w:pStyle w:val="Normal"/>
         <w:spacing w:lineRule="auto" w:line="360"/>
         <w:jc w:val="both"/>
-        <w:rPr>
-          <w:rFonts w:cs="Arial"/>
-        </w:rPr>
+        <w:rPr/>
       </w:pPr>
       <w:r>
         <w:rPr>
@@ -6696,7 +6497,19 @@
         <w:rPr>
           <w:rFonts w:cs="Arial"/>
         </w:rPr>
-        <w:t>Os resultados da freqüência de avaliação serão apresentados em reuniões com o time, e divulgadas em painéis de comunicação para que todos fiquem cientes dos resultados obtidos pela equipe. Porém, algumas questões serão discutidas de forma individual com cada integrante da equipe (para não causar constrangimento).</w:t>
+        <w:t xml:space="preserve">Os resultados da </w:t>
+      </w:r>
+      <w:r>
+        <w:rPr>
+          <w:rFonts w:cs="Arial"/>
+        </w:rPr>
+        <w:t>frequência</w:t>
+      </w:r>
+      <w:r>
+        <w:rPr>
+          <w:rFonts w:cs="Arial"/>
+        </w:rPr>
+        <w:t xml:space="preserve"> de avaliação serão apresentados em reuniões com o time, e divulgadas em painéis de comunicação para que todos fiquem cientes dos resultados obtidos pela equipe. Porém, algumas questões serão discutidas de forma individual com cada integrante da equipe (para não causar constrangimento).</w:t>
       </w:r>
     </w:p>
     <w:p>
@@ -6719,18 +6532,28 @@
         <w:pStyle w:val="Normal"/>
         <w:spacing w:lineRule="auto" w:line="360"/>
         <w:jc w:val="both"/>
+        <w:rPr/>
+      </w:pPr>
+      <w:r>
         <w:rPr>
           <w:rFonts w:cs="Arial"/>
           <w:b/>
-          <w:b/>
-        </w:rPr>
-      </w:pPr>
+        </w:rPr>
+        <w:t xml:space="preserve">VIII – </w:t>
+      </w:r>
       <w:r>
         <w:rPr>
           <w:rFonts w:cs="Arial"/>
           <w:b/>
         </w:rPr>
-        <w:t>VIII – Alocação financeira para o gerenciamento de RH</w:t>
+        <w:t>Frequência</w:t>
+      </w:r>
+      <w:r>
+        <w:rPr>
+          <w:rFonts w:cs="Arial"/>
+          <w:b/>
+        </w:rPr>
+        <w:t xml:space="preserve"> de atualização do plano de gerenciamento de RH</w:t>
       </w:r>
     </w:p>
     <w:p>
@@ -6738,9 +6561,7 @@
         <w:pStyle w:val="Normal"/>
         <w:spacing w:lineRule="auto" w:line="360"/>
         <w:jc w:val="both"/>
-        <w:rPr>
-          <w:rFonts w:cs="Arial"/>
-        </w:rPr>
+        <w:rPr/>
       </w:pPr>
       <w:r>
         <w:rPr>
@@ -6753,79 +6574,19 @@
         <w:rPr>
           <w:rFonts w:cs="Arial"/>
         </w:rPr>
-        <w:t>No gerenciamento de RH, os gastos de recursos humanos adicionais devem ser alocados dentro das reservas gerenciais do projeto, desde que seja de responsabilidade do gerente de projeto. Caso não exista mais reserva gerencial o patrocinador do projeto deve ser comunicado para arcar com as despesas.</w:t>
-      </w:r>
-    </w:p>
-    <w:p>
-      <w:pPr>
-        <w:pStyle w:val="Normal"/>
-        <w:spacing w:lineRule="auto" w:line="360"/>
-        <w:jc w:val="both"/>
+        <w:t xml:space="preserve">O Plano de Gerenciamento de RH será revisto na primeira reunião do projeto, e nas reuniões </w:t>
+      </w:r>
+      <w:r>
         <w:rPr>
           <w:rFonts w:cs="Arial"/>
         </w:rPr>
-      </w:pPr>
+        <w:t>subsequentes</w:t>
+      </w:r>
       <w:r>
         <w:rPr>
           <w:rFonts w:cs="Arial"/>
         </w:rPr>
-      </w:r>
-    </w:p>
-    <w:p>
-      <w:pPr>
-        <w:pStyle w:val="Normal"/>
-        <w:spacing w:lineRule="auto" w:line="360"/>
-        <w:jc w:val="both"/>
-        <w:rPr>
-          <w:rFonts w:cs="Arial"/>
-        </w:rPr>
-      </w:pPr>
-      <w:r>
-        <w:rPr>
-          <w:rFonts w:cs="Arial"/>
-        </w:rPr>
-      </w:r>
-    </w:p>
-    <w:p>
-      <w:pPr>
-        <w:pStyle w:val="Normal"/>
-        <w:spacing w:lineRule="auto" w:line="360"/>
-        <w:jc w:val="both"/>
-        <w:rPr>
-          <w:rFonts w:cs="Arial"/>
-          <w:b/>
-          <w:b/>
-        </w:rPr>
-      </w:pPr>
-      <w:r>
-        <w:rPr>
-          <w:rFonts w:cs="Arial"/>
-          <w:b/>
-        </w:rPr>
-        <w:t>IX – Freqüência de atualização do plano de gerenciamento de RH</w:t>
-      </w:r>
-    </w:p>
-    <w:p>
-      <w:pPr>
-        <w:pStyle w:val="Normal"/>
-        <w:spacing w:lineRule="auto" w:line="360"/>
-        <w:jc w:val="both"/>
-        <w:rPr>
-          <w:rFonts w:cs="Arial"/>
-        </w:rPr>
-      </w:pPr>
-      <w:r>
-        <w:rPr>
-          <w:rFonts w:cs="Arial"/>
-          <w:b/>
-        </w:rPr>
-        <w:tab/>
-      </w:r>
-      <w:r>
-        <w:rPr>
-          <w:rFonts w:cs="Arial"/>
-        </w:rPr>
-        <w:t>O Plano de Gerenciamento de RH será revisto na primeira reunião do projeto, e nas reuniões subseqüentes para saber dos resultados de cada membro da equipe. Este documento só pode ser alterado mediante Solicitação de mudança prevista no documento de Solicitação de Mudança.</w:t>
+        <w:t xml:space="preserve"> para saber dos resultados de cada membro da equipe. Este documento só pode ser alterado mediante Solicitação de mudança prevista no documento de Solicitação de Mudança.</w:t>
       </w:r>
     </w:p>
     <w:p>
@@ -6892,9 +6653,7 @@
             <w:rPr/>
           </w:pPr>
           <w:r>
-            <w:rPr>
-              <w:color w:val="244061" w:themeColor="accent1" w:themeShade="80"/>
-            </w:rPr>
+            <w:rPr/>
             <w:fldChar w:fldCharType="begin"/>
           </w:r>
           <w:r>
@@ -6904,7 +6663,7 @@
             <w:fldChar w:fldCharType="separate"/>
           </w:r>
           <w:r>
-            <w:t>Template_Plano+de+Recursos+Humanos_2015.1.docx</w:t>
+            <w:t>planoRecursosHumanos.docx</w:t>
           </w:r>
           <w:r>
             <w:fldChar w:fldCharType="end"/>
@@ -6961,7 +6720,7 @@
             <w:fldChar w:fldCharType="separate"/>
           </w:r>
           <w:r>
-            <w:t>1</w:t>
+            <w:t>4</w:t>
           </w:r>
           <w:r>
             <w:fldChar w:fldCharType="end"/>
@@ -6985,7 +6744,7 @@
             <w:fldChar w:fldCharType="separate"/>
           </w:r>
           <w:r>
-            <w:t>6</w:t>
+            <w:t>5</w:t>
           </w:r>
           <w:r>
             <w:fldChar w:fldCharType="end"/>
@@ -7031,15 +6790,15 @@
       <w:tblInd w:w="0" w:type="dxa"/>
       <w:tblCellMar>
         <w:top w:w="0" w:type="dxa"/>
-        <w:left w:w="108" w:type="dxa"/>
+        <w:left w:w="103" w:type="dxa"/>
         <w:bottom w:w="0" w:type="dxa"/>
         <w:right w:w="108" w:type="dxa"/>
       </w:tblCellMar>
       <w:tblLook w:val="01e0" w:noVBand="0" w:noHBand="0" w:lastColumn="1" w:firstColumn="1" w:lastRow="1" w:firstRow="1"/>
     </w:tblPr>
     <w:tblGrid>
-      <w:gridCol w:w="1955"/>
-      <w:gridCol w:w="6493"/>
+      <w:gridCol w:w="1954"/>
+      <w:gridCol w:w="6494"/>
       <w:gridCol w:w="1956"/>
     </w:tblGrid>
     <w:tr>
@@ -7048,12 +6807,12 @@
       </w:trPr>
       <w:tc>
         <w:tcPr>
-          <w:tcW w:w="1955" w:type="dxa"/>
+          <w:tcW w:w="1954" w:type="dxa"/>
           <w:vMerge w:val="restart"/>
           <w:tcBorders/>
           <w:shd w:fill="auto" w:val="clear"/>
           <w:tcMar>
-            <w:left w:w="108" w:type="dxa"/>
+            <w:left w:w="103" w:type="dxa"/>
           </w:tcMar>
           <w:vAlign w:val="center"/>
         </w:tcPr>
@@ -7084,11 +6843,11 @@
       </w:tc>
       <w:tc>
         <w:tcPr>
-          <w:tcW w:w="6493" w:type="dxa"/>
+          <w:tcW w:w="6494" w:type="dxa"/>
           <w:tcBorders/>
           <w:shd w:fill="auto" w:val="clear"/>
           <w:tcMar>
-            <w:left w:w="108" w:type="dxa"/>
+            <w:left w:w="103" w:type="dxa"/>
           </w:tcMar>
           <w:vAlign w:val="center"/>
         </w:tcPr>
@@ -7098,15 +6857,12 @@
             <w:spacing w:lineRule="auto" w:line="240" w:before="0" w:after="240"/>
             <w:jc w:val="both"/>
             <w:rPr>
-              <w:rFonts w:ascii="Times" w:hAnsi="Times" w:eastAsia="Times" w:cs="Times New Roman"/>
               <w:szCs w:val="20"/>
               <w:lang w:eastAsia="pt-BR"/>
             </w:rPr>
           </w:pPr>
           <w:r>
             <w:rPr>
-              <w:rFonts w:eastAsia="Times" w:cs="Times New Roman" w:ascii="Times" w:hAnsi="Times"/>
-              <w:b/>
               <w:szCs w:val="20"/>
               <w:lang w:eastAsia="pt-BR"/>
             </w:rPr>
@@ -7133,7 +6889,7 @@
           <w:tcBorders/>
           <w:shd w:fill="auto" w:val="clear"/>
           <w:tcMar>
-            <w:left w:w="108" w:type="dxa"/>
+            <w:left w:w="103" w:type="dxa"/>
           </w:tcMar>
           <w:vAlign w:val="center"/>
         </w:tcPr>
@@ -7183,12 +6939,12 @@
       </w:trPr>
       <w:tc>
         <w:tcPr>
-          <w:tcW w:w="1955" w:type="dxa"/>
+          <w:tcW w:w="1954" w:type="dxa"/>
           <w:vMerge w:val="continue"/>
           <w:tcBorders/>
           <w:shd w:fill="auto" w:val="clear"/>
           <w:tcMar>
-            <w:left w:w="108" w:type="dxa"/>
+            <w:left w:w="103" w:type="dxa"/>
           </w:tcMar>
           <w:vAlign w:val="center"/>
         </w:tcPr>
@@ -7217,11 +6973,11 @@
       </w:tc>
       <w:tc>
         <w:tcPr>
-          <w:tcW w:w="6493" w:type="dxa"/>
+          <w:tcW w:w="6494" w:type="dxa"/>
           <w:tcBorders/>
           <w:shd w:fill="auto" w:val="clear"/>
           <w:tcMar>
-            <w:left w:w="108" w:type="dxa"/>
+            <w:left w:w="103" w:type="dxa"/>
           </w:tcMar>
           <w:vAlign w:val="center"/>
         </w:tcPr>
@@ -7253,7 +7009,7 @@
           <w:tcBorders/>
           <w:shd w:fill="auto" w:val="clear"/>
           <w:tcMar>
-            <w:left w:w="108" w:type="dxa"/>
+            <w:left w:w="103" w:type="dxa"/>
           </w:tcMar>
           <w:vAlign w:val="center"/>
         </w:tcPr>
@@ -7464,7 +7220,7 @@
     </w:pPr>
     <w:rPr>
       <w:rFonts w:ascii="Arial" w:hAnsi="Arial" w:eastAsia="Calibri" w:cs="" w:cstheme="minorBidi" w:eastAsiaTheme="minorHAnsi"/>
-      <w:color w:val="auto"/>
+      <w:color w:val="00000A"/>
       <w:sz w:val="20"/>
       <w:szCs w:val="22"/>
       <w:lang w:val="pt-BR" w:eastAsia="en-US" w:bidi="ar-SA"/>

</xml_diff>